<commit_message>
solved problems with latex
</commit_message>
<xml_diff>
--- a/R/MaisLE_ARTS.docx
+++ b/R/MaisLE_ARTS.docx
@@ -39,91 +39,179 @@
         <w:t xml:space="preserve"> </w:t>
       </w:r>
       <w:r>
-        <w:t xml:space="preserve">Rieger,</w:t>
+        <w:t xml:space="preserve">Rieger</w:t>
+      </w:r>
+    </w:p>
+    <w:p>
+      <w:pPr>
+        <w:pStyle w:val="Author"/>
+      </w:pPr>
+      <w:r>
+        <w:t xml:space="preserve">Jan</w:t>
       </w:r>
       <w:r>
         <w:t xml:space="preserve"> </w:t>
       </w:r>
       <w:r>
-        <w:t xml:space="preserve">Jan</w:t>
+        <w:t xml:space="preserve">Schmitt</w:t>
+      </w:r>
+    </w:p>
+    <w:p>
+      <w:pPr>
+        <w:pStyle w:val="Author"/>
+      </w:pPr>
+      <w:r>
+        <w:t xml:space="preserve">Paula</w:t>
       </w:r>
       <w:r>
         <w:t xml:space="preserve"> </w:t>
       </w:r>
       <w:r>
-        <w:t xml:space="preserve">Schmitt,</w:t>
+        <w:t xml:space="preserve">Machin</w:t>
+      </w:r>
+    </w:p>
+    <w:p>
+      <w:pPr>
+        <w:pStyle w:val="Author"/>
+      </w:pPr>
+      <w:r>
+        <w:t xml:space="preserve">Johann</w:t>
       </w:r>
       <w:r>
         <w:t xml:space="preserve"> </w:t>
       </w:r>
       <w:r>
+        <w:t xml:space="preserve">Musculus</w:t>
+      </w:r>
+    </w:p>
+    <w:p>
+      <w:pPr>
+        <w:pStyle w:val="Author"/>
+      </w:pPr>
+      <w:r>
+        <w:t xml:space="preserve">Ralf</w:t>
+      </w:r>
+      <w:r>
+        <w:t xml:space="preserve"> </w:t>
+      </w:r>
+      <w:r>
+        <w:t xml:space="preserve">Dittrich</w:t>
+      </w:r>
+    </w:p>
+    <w:p>
+      <w:pPr>
+        <w:pStyle w:val="Author"/>
+      </w:pPr>
+      <w:r>
         <w:t xml:space="preserve">Jannis</w:t>
       </w:r>
       <w:r>
         <w:t xml:space="preserve"> </w:t>
       </w:r>
       <w:r>
-        <w:t xml:space="preserve">Gottwald,</w:t>
+        <w:t xml:space="preserve">Gottwald</w:t>
+      </w:r>
+    </w:p>
+    <w:p>
+      <w:pPr>
+        <w:pStyle w:val="Author"/>
+      </w:pPr>
+      <w:r>
+        <w:t xml:space="preserve">Jonas</w:t>
       </w:r>
       <w:r>
         <w:t xml:space="preserve"> </w:t>
       </w:r>
       <w:r>
-        <w:t xml:space="preserve">Jonas</w:t>
+        <w:t xml:space="preserve">Hoechst</w:t>
+      </w:r>
+    </w:p>
+    <w:p>
+      <w:pPr>
+        <w:pStyle w:val="Author"/>
+      </w:pPr>
+      <w:r>
+        <w:t xml:space="preserve">Patrick</w:t>
       </w:r>
       <w:r>
         <w:t xml:space="preserve"> </w:t>
       </w:r>
       <w:r>
-        <w:t xml:space="preserve">Hoechst,</w:t>
+        <w:t xml:space="preserve">Lampe</w:t>
+      </w:r>
+    </w:p>
+    <w:p>
+      <w:pPr>
+        <w:pStyle w:val="Date"/>
+      </w:pPr>
+      <w:r>
+        <w:t xml:space="preserve">Thursday,</w:t>
       </w:r>
       <w:r>
         <w:t xml:space="preserve"> </w:t>
       </w:r>
       <w:r>
-        <w:t xml:space="preserve">Patrick</w:t>
+        <w:t xml:space="preserve">June</w:t>
       </w:r>
       <w:r>
         <w:t xml:space="preserve"> </w:t>
       </w:r>
       <w:r>
-        <w:t xml:space="preserve">Lampe,</w:t>
+        <w:t xml:space="preserve">13,</w:t>
       </w:r>
       <w:r>
         <w:t xml:space="preserve"> </w:t>
       </w:r>
       <w:r>
-        <w:t xml:space="preserve">Paula</w:t>
+        <w:t xml:space="preserve">2024</w:t>
+      </w:r>
+    </w:p>
+    <w:p>
+      <w:pPr>
+        <w:pStyle w:val="AbstractTitle"/>
+      </w:pPr>
+      <w:r>
+        <w:t xml:space="preserve">Abstract</w:t>
+      </w:r>
+    </w:p>
+    <w:p>
+      <w:pPr>
+        <w:pStyle w:val="Abstract"/>
+      </w:pPr>
+      <w:r>
+        <w:t xml:space="preserve">Abstract</w:t>
       </w:r>
       <w:r>
         <w:t xml:space="preserve"> </w:t>
       </w:r>
       <w:r>
-        <w:t xml:space="preserve">Machin,</w:t>
+        <w:t xml:space="preserve">goes</w:t>
       </w:r>
       <w:r>
         <w:t xml:space="preserve"> </w:t>
       </w:r>
       <w:r>
-        <w:t xml:space="preserve">Johann</w:t>
+        <w:t xml:space="preserve">here.</w:t>
+      </w:r>
+    </w:p>
+    <w:p>
+      <w:pPr>
+        <w:pStyle w:val="FirstParagraph"/>
+      </w:pPr>
+      <w:r>
+        <w:t xml:space="preserve">author:</w:t>
       </w:r>
       <w:r>
         <w:t xml:space="preserve"> </w:t>
       </w:r>
       <w:r>
-        <w:t xml:space="preserve">Musculus,</w:t>
-      </w:r>
-      <w:r>
-        <w:t xml:space="preserve"> </w:t>
-      </w:r>
-      <w:r>
-        <w:t xml:space="preserve">Ralf</w:t>
-      </w:r>
-      <w:r>
-        <w:t xml:space="preserve"> </w:t>
-      </w:r>
-      <w:r>
-        <w:t xml:space="preserve">Dittrich</w:t>
+        <w:t xml:space="preserve">“</w:t>
+      </w:r>
+      <w:r>
+        <w:t xml:space="preserve">Mirjam R. Rieger, Jan Schmitt, Jannis Gottwald, Jonas Hoechst, Patrick Lampe, Paula Machin, Johann Musculus, Ralf Dittrich</w:t>
+      </w:r>
+      <w:r>
+        <w:t xml:space="preserve">”</w:t>
       </w:r>
     </w:p>
     <w:bookmarkStart w:id="21" w:name="about"/>
@@ -142,19 +230,13 @@
       <w:r>
         <w:t xml:space="preserve">Paper to compare different methods for position estimation using directional stations (quadrologgers) and omnidiretional stations (monologgers), mainly based on data from maisC but supplemented with data from maisD and melons (only quadrologgers).</w:t>
       </w:r>
-      <w:r>
-        <w:t xml:space="preserve"> </w:t>
-      </w:r>
-      <w:r>
-        <w:t xml:space="preserve">(Gottwald et al. 2019)</w:t>
-      </w:r>
     </w:p>
     <w:p>
       <w:pPr>
         <w:pStyle w:val="BodyText"/>
       </w:pPr>
       <w:r>
-        <w:t xml:space="preserve">We aim to publish it in</w:t>
+        <w:t xml:space="preserve">We aim to publish it in Methods of Ecology and Evolution</w:t>
       </w:r>
       <w:r>
         <w:t xml:space="preserve"> </w:t>
@@ -164,7 +246,7 @@
           <w:rPr>
             <w:rStyle w:val="Hyperlink"/>
           </w:rPr>
-          <w:t xml:space="preserve">Methods of Ecology and Evolution</w:t>
+          <w:t xml:space="preserve">https://besjournals.onlinelibrary.wiley.com/journal/2041210x</w:t>
         </w:r>
       </w:hyperlink>
     </w:p>
@@ -189,7 +271,7 @@
       </w:r>
     </w:p>
     <w:bookmarkEnd w:id="23"/>
-    <w:bookmarkStart w:id="38" w:name="methods"/>
+    <w:bookmarkStart w:id="37" w:name="methods"/>
     <w:p>
       <w:pPr>
         <w:pStyle w:val="Heading1"/>
@@ -336,9 +418,570 @@
           <w:iCs/>
           <w:i/>
         </w:rPr>
-        <w:t xml:space="preserve">–&gt; maybe make a table to compare the different sites with columns no. of quadrologgers, no. of monologgers, no. and type of testtags, no. of testtracks, no. of circle tracks, no. of grid points (and distance between them), site descirption (e.g. difference in elevation, vegetation, …)</w:t>
-      </w:r>
-    </w:p>
+        <w:t xml:space="preserve">–&gt; maybe make a table to compare the different sites with columns no. of quadrologgers, no. of monologgers, no. and type of testtags, no. of testtracks, no. of circle tracks, no. of grid points (and distance between them), site description (e.g. difference in elevation, vegetation, …)</w:t>
+      </w:r>
+    </w:p>
+    <w:tbl>
+      <w:tblPr>
+        <w:tblStyle w:val="Table"/>
+        <w:tblW w:type="pct" w:w="5000"/>
+        <w:tblLook w:firstRow="1" w:lastRow="0" w:firstColumn="0" w:lastColumn="0" w:noHBand="0" w:noVBand="0" w:val="0020"/>
+        <w:jc w:val="start"/>
+        <w:tblLayout w:type="fixed"/>
+      </w:tblPr>
+      <w:tblGrid>
+        <w:gridCol w:w="364"/>
+        <w:gridCol w:w="1719"/>
+        <w:gridCol w:w="573"/>
+        <w:gridCol w:w="2709"/>
+        <w:gridCol w:w="260"/>
+        <w:gridCol w:w="364"/>
+        <w:gridCol w:w="260"/>
+        <w:gridCol w:w="468"/>
+        <w:gridCol w:w="573"/>
+        <w:gridCol w:w="364"/>
+        <w:gridCol w:w="260"/>
+      </w:tblGrid>
+      <w:tr>
+        <w:trPr>
+          <w:tblHeader w:val="true"/>
+        </w:trPr>
+        <w:tc>
+          <w:tcPr/>
+          <w:p>
+            <w:pPr>
+              <w:pStyle w:val="Compact"/>
+              <w:jc w:val="left"/>
+            </w:pPr>
+            <w:r>
+              <w:t xml:space="preserve">site</w:t>
+            </w:r>
+          </w:p>
+        </w:tc>
+        <w:tc>
+          <w:tcPr/>
+          <w:p>
+            <w:pPr>
+              <w:pStyle w:val="Compact"/>
+              <w:jc w:val="left"/>
+            </w:pPr>
+            <w:r>
+              <w:t xml:space="preserve">location</w:t>
+            </w:r>
+          </w:p>
+        </w:tc>
+        <w:tc>
+          <w:tcPr/>
+          <w:p>
+            <w:pPr>
+              <w:pStyle w:val="Compact"/>
+              <w:jc w:val="left"/>
+            </w:pPr>
+            <w:r>
+              <w:t xml:space="preserve">elevation</w:t>
+            </w:r>
+          </w:p>
+        </w:tc>
+        <w:tc>
+          <w:tcPr/>
+          <w:p>
+            <w:pPr>
+              <w:pStyle w:val="Compact"/>
+              <w:jc w:val="left"/>
+            </w:pPr>
+            <w:r>
+              <w:t xml:space="preserve">vegetation</w:t>
+            </w:r>
+          </w:p>
+        </w:tc>
+        <w:tc>
+          <w:tcPr/>
+          <w:p>
+            <w:pPr>
+              <w:pStyle w:val="Compact"/>
+              <w:jc w:val="left"/>
+            </w:pPr>
+            <w:r>
+              <w:t xml:space="preserve">area</w:t>
+            </w:r>
+          </w:p>
+        </w:tc>
+        <w:tc>
+          <w:tcPr/>
+          <w:p>
+            <w:pPr>
+              <w:pStyle w:val="Compact"/>
+              <w:jc w:val="right"/>
+            </w:pPr>
+            <w:r>
+              <w:t xml:space="preserve">quadro</w:t>
+            </w:r>
+          </w:p>
+        </w:tc>
+        <w:tc>
+          <w:tcPr/>
+          <w:p>
+            <w:pPr>
+              <w:pStyle w:val="Compact"/>
+              <w:jc w:val="right"/>
+            </w:pPr>
+            <w:r>
+              <w:t xml:space="preserve">mono</w:t>
+            </w:r>
+          </w:p>
+        </w:tc>
+        <w:tc>
+          <w:tcPr/>
+          <w:p>
+            <w:pPr>
+              <w:pStyle w:val="Compact"/>
+              <w:jc w:val="right"/>
+            </w:pPr>
+            <w:r>
+              <w:t xml:space="preserve">testtags</w:t>
+            </w:r>
+          </w:p>
+        </w:tc>
+        <w:tc>
+          <w:tcPr/>
+          <w:p>
+            <w:pPr>
+              <w:pStyle w:val="Compact"/>
+              <w:jc w:val="left"/>
+            </w:pPr>
+            <w:r>
+              <w:t xml:space="preserve">testtracks</w:t>
+            </w:r>
+          </w:p>
+        </w:tc>
+        <w:tc>
+          <w:tcPr/>
+          <w:p>
+            <w:pPr>
+              <w:pStyle w:val="Compact"/>
+              <w:jc w:val="right"/>
+            </w:pPr>
+            <w:r>
+              <w:t xml:space="preserve">circle</w:t>
+            </w:r>
+          </w:p>
+        </w:tc>
+        <w:tc>
+          <w:tcPr/>
+          <w:p>
+            <w:pPr>
+              <w:pStyle w:val="Compact"/>
+              <w:jc w:val="left"/>
+            </w:pPr>
+            <w:r>
+              <w:t xml:space="preserve">grid</w:t>
+            </w:r>
+          </w:p>
+        </w:tc>
+      </w:tr>
+      <w:tr>
+        <w:tc>
+          <w:tcPr/>
+          <w:p>
+            <w:pPr>
+              <w:pStyle w:val="Compact"/>
+              <w:jc w:val="left"/>
+            </w:pPr>
+            <w:r>
+              <w:t xml:space="preserve">maisC</w:t>
+            </w:r>
+          </w:p>
+        </w:tc>
+        <w:tc>
+          <w:tcPr/>
+          <w:p>
+            <w:pPr>
+              <w:pStyle w:val="Compact"/>
+              <w:jc w:val="left"/>
+            </w:pPr>
+            <w:r>
+              <w:t xml:space="preserve">Vierlinden, Brandenburg, Germany</w:t>
+            </w:r>
+          </w:p>
+        </w:tc>
+        <w:tc>
+          <w:tcPr/>
+          <w:p>
+            <w:pPr>
+              <w:pStyle w:val="Compact"/>
+              <w:jc w:val="left"/>
+            </w:pPr>
+            <w:r>
+              <w:t xml:space="preserve">5-7m asl</w:t>
+            </w:r>
+          </w:p>
+        </w:tc>
+        <w:tc>
+          <w:tcPr/>
+          <w:p>
+            <w:pPr>
+              <w:pStyle w:val="Compact"/>
+              <w:jc w:val="left"/>
+            </w:pPr>
+            <w:r>
+              <w:t xml:space="preserve">agriculture, tree lines, ditches with reed</w:t>
+            </w:r>
+          </w:p>
+        </w:tc>
+        <w:tc>
+          <w:tcPr/>
+          <w:p>
+            <w:pPr>
+              <w:pStyle w:val="Compact"/>
+              <w:jc w:val="left"/>
+            </w:pPr>
+            <w:r>
+              <w:t xml:space="preserve">NA</w:t>
+            </w:r>
+          </w:p>
+        </w:tc>
+        <w:tc>
+          <w:tcPr/>
+          <w:p>
+            <w:pPr>
+              <w:pStyle w:val="Compact"/>
+              <w:jc w:val="right"/>
+            </w:pPr>
+            <w:r>
+              <w:t xml:space="preserve">10</w:t>
+            </w:r>
+          </w:p>
+        </w:tc>
+        <w:tc>
+          <w:tcPr/>
+          <w:p>
+            <w:pPr>
+              <w:pStyle w:val="Compact"/>
+              <w:jc w:val="right"/>
+            </w:pPr>
+            <w:r>
+              <w:t xml:space="preserve">10</w:t>
+            </w:r>
+          </w:p>
+        </w:tc>
+        <w:tc>
+          <w:tcPr/>
+          <w:p>
+            <w:pPr>
+              <w:pStyle w:val="Compact"/>
+              <w:jc w:val="right"/>
+            </w:pPr>
+            <w:r>
+              <w:t xml:space="preserve">4</w:t>
+            </w:r>
+          </w:p>
+        </w:tc>
+        <w:tc>
+          <w:tcPr/>
+          <w:p>
+            <w:pPr>
+              <w:pStyle w:val="Compact"/>
+              <w:jc w:val="left"/>
+            </w:pPr>
+            <w:r>
+              <w:t xml:space="preserve">NA</w:t>
+            </w:r>
+          </w:p>
+        </w:tc>
+        <w:tc>
+          <w:tcPr/>
+          <w:p>
+            <w:pPr>
+              <w:pStyle w:val="Compact"/>
+              <w:jc w:val="right"/>
+            </w:pPr>
+            <w:r>
+              <w:t xml:space="preserve">8</w:t>
+            </w:r>
+          </w:p>
+        </w:tc>
+        <w:tc>
+          <w:tcPr/>
+          <w:p>
+            <w:pPr>
+              <w:pStyle w:val="Compact"/>
+              <w:jc w:val="left"/>
+            </w:pPr>
+            <w:r>
+              <w:t xml:space="preserve">NA</w:t>
+            </w:r>
+          </w:p>
+        </w:tc>
+      </w:tr>
+      <w:tr>
+        <w:tc>
+          <w:tcPr/>
+          <w:p>
+            <w:pPr>
+              <w:pStyle w:val="Compact"/>
+              <w:jc w:val="left"/>
+            </w:pPr>
+            <w:r>
+              <w:t xml:space="preserve">maisD</w:t>
+            </w:r>
+          </w:p>
+        </w:tc>
+        <w:tc>
+          <w:tcPr/>
+          <w:p>
+            <w:pPr>
+              <w:pStyle w:val="Compact"/>
+              <w:jc w:val="left"/>
+            </w:pPr>
+            <w:r>
+              <w:t xml:space="preserve">Döbberin, Brandenburg, Germany</w:t>
+            </w:r>
+          </w:p>
+        </w:tc>
+        <w:tc>
+          <w:tcPr/>
+          <w:p>
+            <w:pPr>
+              <w:pStyle w:val="Compact"/>
+              <w:jc w:val="left"/>
+            </w:pPr>
+            <w:r>
+              <w:t xml:space="preserve">47-59m asl</w:t>
+            </w:r>
+          </w:p>
+        </w:tc>
+        <w:tc>
+          <w:tcPr/>
+          <w:p>
+            <w:pPr>
+              <w:pStyle w:val="Compact"/>
+              <w:jc w:val="left"/>
+            </w:pPr>
+            <w:r>
+              <w:t xml:space="preserve">agriculture, tree lines, lakes with reed and shrubs</w:t>
+            </w:r>
+          </w:p>
+        </w:tc>
+        <w:tc>
+          <w:tcPr/>
+          <w:p>
+            <w:pPr>
+              <w:pStyle w:val="Compact"/>
+              <w:jc w:val="left"/>
+            </w:pPr>
+            <w:r>
+              <w:t xml:space="preserve">NA</w:t>
+            </w:r>
+          </w:p>
+        </w:tc>
+        <w:tc>
+          <w:tcPr/>
+          <w:p>
+            <w:pPr>
+              <w:pStyle w:val="Compact"/>
+              <w:jc w:val="right"/>
+            </w:pPr>
+            <w:r>
+              <w:t xml:space="preserve">8</w:t>
+            </w:r>
+          </w:p>
+        </w:tc>
+        <w:tc>
+          <w:tcPr/>
+          <w:p>
+            <w:pPr>
+              <w:pStyle w:val="Compact"/>
+              <w:jc w:val="right"/>
+            </w:pPr>
+            <w:r>
+              <w:t xml:space="preserve">0</w:t>
+            </w:r>
+          </w:p>
+        </w:tc>
+        <w:tc>
+          <w:tcPr/>
+          <w:p>
+            <w:pPr>
+              <w:pStyle w:val="Compact"/>
+              <w:jc w:val="right"/>
+            </w:pPr>
+            <w:r>
+              <w:t xml:space="preserve">3</w:t>
+            </w:r>
+          </w:p>
+        </w:tc>
+        <w:tc>
+          <w:tcPr/>
+          <w:p>
+            <w:pPr>
+              <w:pStyle w:val="Compact"/>
+              <w:jc w:val="left"/>
+            </w:pPr>
+            <w:r>
+              <w:t xml:space="preserve">NA</w:t>
+            </w:r>
+          </w:p>
+        </w:tc>
+        <w:tc>
+          <w:tcPr/>
+          <w:p>
+            <w:pPr>
+              <w:pStyle w:val="Compact"/>
+              <w:jc w:val="right"/>
+            </w:pPr>
+            <w:r>
+              <w:t xml:space="preserve">8</w:t>
+            </w:r>
+          </w:p>
+        </w:tc>
+        <w:tc>
+          <w:tcPr/>
+          <w:p>
+            <w:pPr>
+              <w:pStyle w:val="Compact"/>
+              <w:jc w:val="left"/>
+            </w:pPr>
+            <w:r>
+              <w:t xml:space="preserve">NA</w:t>
+            </w:r>
+          </w:p>
+        </w:tc>
+      </w:tr>
+      <w:tr>
+        <w:tc>
+          <w:tcPr/>
+          <w:p>
+            <w:pPr>
+              <w:pStyle w:val="Compact"/>
+              <w:jc w:val="left"/>
+            </w:pPr>
+            <w:r>
+              <w:t xml:space="preserve">melons</w:t>
+            </w:r>
+          </w:p>
+        </w:tc>
+        <w:tc>
+          <w:tcPr/>
+          <w:p>
+            <w:pPr>
+              <w:pStyle w:val="Compact"/>
+              <w:jc w:val="left"/>
+            </w:pPr>
+            <w:r>
+              <w:t xml:space="preserve">NA</w:t>
+            </w:r>
+          </w:p>
+        </w:tc>
+        <w:tc>
+          <w:tcPr/>
+          <w:p>
+            <w:pPr>
+              <w:pStyle w:val="Compact"/>
+              <w:jc w:val="left"/>
+            </w:pPr>
+            <w:r>
+              <w:t xml:space="preserve">NA</w:t>
+            </w:r>
+          </w:p>
+        </w:tc>
+        <w:tc>
+          <w:tcPr/>
+          <w:p>
+            <w:pPr>
+              <w:pStyle w:val="Compact"/>
+              <w:jc w:val="left"/>
+            </w:pPr>
+            <w:r>
+              <w:t xml:space="preserve">NA</w:t>
+            </w:r>
+          </w:p>
+        </w:tc>
+        <w:tc>
+          <w:tcPr/>
+          <w:p>
+            <w:pPr>
+              <w:pStyle w:val="Compact"/>
+              <w:jc w:val="left"/>
+            </w:pPr>
+            <w:r>
+              <w:t xml:space="preserve">NA</w:t>
+            </w:r>
+          </w:p>
+        </w:tc>
+        <w:tc>
+          <w:tcPr/>
+          <w:p>
+            <w:pPr>
+              <w:pStyle w:val="Compact"/>
+              <w:jc w:val="right"/>
+            </w:pPr>
+            <w:r>
+              <w:t xml:space="preserve">NA</w:t>
+            </w:r>
+          </w:p>
+        </w:tc>
+        <w:tc>
+          <w:tcPr/>
+          <w:p>
+            <w:pPr>
+              <w:pStyle w:val="Compact"/>
+              <w:jc w:val="right"/>
+            </w:pPr>
+            <w:r>
+              <w:t xml:space="preserve">0</w:t>
+            </w:r>
+          </w:p>
+        </w:tc>
+        <w:tc>
+          <w:tcPr/>
+          <w:p>
+            <w:pPr>
+              <w:pStyle w:val="Compact"/>
+              <w:jc w:val="right"/>
+            </w:pPr>
+            <w:r>
+              <w:t xml:space="preserve">NA</w:t>
+            </w:r>
+          </w:p>
+        </w:tc>
+        <w:tc>
+          <w:tcPr/>
+          <w:p>
+            <w:pPr>
+              <w:pStyle w:val="Compact"/>
+              <w:jc w:val="left"/>
+            </w:pPr>
+            <w:r>
+              <w:t xml:space="preserve">NA</w:t>
+            </w:r>
+          </w:p>
+        </w:tc>
+        <w:tc>
+          <w:tcPr/>
+          <w:p>
+            <w:pPr>
+              <w:pStyle w:val="Compact"/>
+              <w:jc w:val="right"/>
+            </w:pPr>
+            <w:r>
+              <w:t xml:space="preserve">NA</w:t>
+            </w:r>
+          </w:p>
+        </w:tc>
+        <w:tc>
+          <w:tcPr/>
+          <w:p>
+            <w:pPr>
+              <w:pStyle w:val="Compact"/>
+              <w:jc w:val="left"/>
+            </w:pPr>
+            <w:r>
+              <w:t xml:space="preserve">NA</w:t>
+            </w:r>
+          </w:p>
+        </w:tc>
+      </w:tr>
+    </w:tbl>
     <w:bookmarkStart w:id="28" w:name="maisc"/>
     <w:p>
       <w:pPr>
@@ -402,15 +1045,15 @@
       <w:r>
         <w:t xml:space="preserve">3-4 testtags at different heights (0.5m, 1m, 1.5m, 2m)</w:t>
       </w:r>
-      <w:r>
-        <w:br/>
-      </w:r>
-      <w:r>
-        <w:t xml:space="preserve">-</w:t>
-      </w:r>
-      <w:r>
-        <w:t xml:space="preserve"> </w:t>
-      </w:r>
+    </w:p>
+    <w:p>
+      <w:pPr>
+        <w:numPr>
+          <w:ilvl w:val="0"/>
+          <w:numId w:val="1002"/>
+        </w:numPr>
+        <w:pStyle w:val="Compact"/>
+      </w:pPr>
       <w:r>
         <w:rPr>
           <w:bCs/>
@@ -421,12 +1064,15 @@
       <w:r>
         <w:br/>
       </w:r>
-      <w:r>
-        <w:t xml:space="preserve">-</w:t>
-      </w:r>
-      <w:r>
-        <w:t xml:space="preserve"> </w:t>
-      </w:r>
+    </w:p>
+    <w:p>
+      <w:pPr>
+        <w:numPr>
+          <w:ilvl w:val="0"/>
+          <w:numId w:val="1002"/>
+        </w:numPr>
+        <w:pStyle w:val="Compact"/>
+      </w:pPr>
       <w:r>
         <w:rPr>
           <w:bCs/>
@@ -443,12 +1089,15 @@
       <w:r>
         <w:br/>
       </w:r>
-      <w:r>
-        <w:t xml:space="preserve">-</w:t>
-      </w:r>
-      <w:r>
-        <w:t xml:space="preserve"> </w:t>
-      </w:r>
+    </w:p>
+    <w:p>
+      <w:pPr>
+        <w:numPr>
+          <w:ilvl w:val="0"/>
+          <w:numId w:val="1002"/>
+        </w:numPr>
+        <w:pStyle w:val="Compact"/>
+      </w:pPr>
       <w:r>
         <w:rPr>
           <w:bCs/>
@@ -477,7 +1126,7 @@
       <w:pPr>
         <w:numPr>
           <w:ilvl w:val="0"/>
-          <w:numId w:val="1002"/>
+          <w:numId w:val="1003"/>
         </w:numPr>
         <w:pStyle w:val="Compact"/>
       </w:pPr>
@@ -496,15 +1145,15 @@
       <w:r>
         <w:t xml:space="preserve">3 testtags at different heights (0.5m, 1m, 1.5m)</w:t>
       </w:r>
-      <w:r>
-        <w:br/>
-      </w:r>
-      <w:r>
-        <w:t xml:space="preserve">-</w:t>
-      </w:r>
-      <w:r>
-        <w:t xml:space="preserve"> </w:t>
-      </w:r>
+    </w:p>
+    <w:p>
+      <w:pPr>
+        <w:numPr>
+          <w:ilvl w:val="0"/>
+          <w:numId w:val="1004"/>
+        </w:numPr>
+        <w:pStyle w:val="Compact"/>
+      </w:pPr>
       <w:r>
         <w:rPr>
           <w:bCs/>
@@ -515,12 +1164,15 @@
       <w:r>
         <w:br/>
       </w:r>
-      <w:r>
-        <w:t xml:space="preserve">-</w:t>
-      </w:r>
-      <w:r>
-        <w:t xml:space="preserve"> </w:t>
-      </w:r>
+    </w:p>
+    <w:p>
+      <w:pPr>
+        <w:numPr>
+          <w:ilvl w:val="0"/>
+          <w:numId w:val="1004"/>
+        </w:numPr>
+        <w:pStyle w:val="Compact"/>
+      </w:pPr>
       <w:r>
         <w:rPr>
           <w:bCs/>
@@ -537,12 +1189,15 @@
       <w:r>
         <w:br/>
       </w:r>
-      <w:r>
-        <w:t xml:space="preserve">-</w:t>
-      </w:r>
-      <w:r>
-        <w:t xml:space="preserve"> </w:t>
-      </w:r>
+    </w:p>
+    <w:p>
+      <w:pPr>
+        <w:numPr>
+          <w:ilvl w:val="0"/>
+          <w:numId w:val="1004"/>
+        </w:numPr>
+        <w:pStyle w:val="Compact"/>
+      </w:pPr>
       <w:r>
         <w:rPr>
           <w:bCs/>
@@ -571,7 +1226,7 @@
       <w:pPr>
         <w:numPr>
           <w:ilvl w:val="0"/>
-          <w:numId w:val="1003"/>
+          <w:numId w:val="1005"/>
         </w:numPr>
         <w:pStyle w:val="Compact"/>
       </w:pPr>
@@ -596,15 +1251,15 @@
       <w:r>
         <w:t xml:space="preserve">xx testtags at different heights (???)</w:t>
       </w:r>
-      <w:r>
-        <w:br/>
-      </w:r>
-      <w:r>
-        <w:t xml:space="preserve">-</w:t>
-      </w:r>
-      <w:r>
-        <w:t xml:space="preserve"> </w:t>
-      </w:r>
+    </w:p>
+    <w:p>
+      <w:pPr>
+        <w:numPr>
+          <w:ilvl w:val="0"/>
+          <w:numId w:val="1006"/>
+        </w:numPr>
+        <w:pStyle w:val="Compact"/>
+      </w:pPr>
       <w:r>
         <w:rPr>
           <w:bCs/>
@@ -615,12 +1270,15 @@
       <w:r>
         <w:br/>
       </w:r>
-      <w:r>
-        <w:t xml:space="preserve">-</w:t>
-      </w:r>
-      <w:r>
-        <w:t xml:space="preserve"> </w:t>
-      </w:r>
+    </w:p>
+    <w:p>
+      <w:pPr>
+        <w:numPr>
+          <w:ilvl w:val="0"/>
+          <w:numId w:val="1006"/>
+        </w:numPr>
+        <w:pStyle w:val="Compact"/>
+      </w:pPr>
       <w:r>
         <w:rPr>
           <w:bCs/>
@@ -637,12 +1295,15 @@
       <w:r>
         <w:br/>
       </w:r>
-      <w:r>
-        <w:t xml:space="preserve">-</w:t>
-      </w:r>
-      <w:r>
-        <w:t xml:space="preserve"> </w:t>
-      </w:r>
+    </w:p>
+    <w:p>
+      <w:pPr>
+        <w:numPr>
+          <w:ilvl w:val="0"/>
+          <w:numId w:val="1006"/>
+        </w:numPr>
+        <w:pStyle w:val="Compact"/>
+      </w:pPr>
       <w:r>
         <w:rPr>
           <w:bCs/>
@@ -697,15 +1358,15 @@
       <w:r>
         <w:t xml:space="preserve">We used xx different approaches for positions estimations, namely</w:t>
       </w:r>
-      <w:r>
-        <w:br/>
-      </w:r>
-      <w:r>
-        <w:t xml:space="preserve">-</w:t>
-      </w:r>
-      <w:r>
-        <w:t xml:space="preserve"> </w:t>
-      </w:r>
+    </w:p>
+    <w:p>
+      <w:pPr>
+        <w:numPr>
+          <w:ilvl w:val="0"/>
+          <w:numId w:val="1007"/>
+        </w:numPr>
+        <w:pStyle w:val="Compact"/>
+      </w:pPr>
       <w:r>
         <w:rPr>
           <w:bCs/>
@@ -719,12 +1380,15 @@
       <w:r>
         <w:br/>
       </w:r>
-      <w:r>
-        <w:t xml:space="preserve">-</w:t>
-      </w:r>
-      <w:r>
-        <w:t xml:space="preserve"> </w:t>
-      </w:r>
+    </w:p>
+    <w:p>
+      <w:pPr>
+        <w:numPr>
+          <w:ilvl w:val="0"/>
+          <w:numId w:val="1007"/>
+        </w:numPr>
+        <w:pStyle w:val="Compact"/>
+      </w:pPr>
       <w:r>
         <w:rPr>
           <w:bCs/>
@@ -741,12 +1405,15 @@
       <w:r>
         <w:br/>
       </w:r>
-      <w:r>
-        <w:t xml:space="preserve">-</w:t>
-      </w:r>
-      <w:r>
-        <w:t xml:space="preserve"> </w:t>
-      </w:r>
+    </w:p>
+    <w:p>
+      <w:pPr>
+        <w:numPr>
+          <w:ilvl w:val="0"/>
+          <w:numId w:val="1007"/>
+        </w:numPr>
+        <w:pStyle w:val="Compact"/>
+      </w:pPr>
       <w:r>
         <w:rPr>
           <w:bCs/>
@@ -763,12 +1430,15 @@
       <w:r>
         <w:br/>
       </w:r>
-      <w:r>
-        <w:t xml:space="preserve">-</w:t>
-      </w:r>
-      <w:r>
-        <w:t xml:space="preserve"> </w:t>
-      </w:r>
+    </w:p>
+    <w:p>
+      <w:pPr>
+        <w:numPr>
+          <w:ilvl w:val="0"/>
+          <w:numId w:val="1007"/>
+        </w:numPr>
+        <w:pStyle w:val="Compact"/>
+      </w:pPr>
       <w:r>
         <w:rPr>
           <w:bCs/>
@@ -779,13 +1449,22 @@
       <w:r>
         <w:br/>
       </w:r>
-      <w:r>
-        <w:t xml:space="preserve">- …</w:t>
-      </w:r>
-    </w:p>
-    <w:p>
-      <w:pPr>
-        <w:pStyle w:val="BodyText"/>
+    </w:p>
+    <w:p>
+      <w:pPr>
+        <w:numPr>
+          <w:ilvl w:val="0"/>
+          <w:numId w:val="1007"/>
+        </w:numPr>
+        <w:pStyle w:val="Compact"/>
+      </w:pPr>
+      <w:r>
+        <w:t xml:space="preserve">…</w:t>
+      </w:r>
+    </w:p>
+    <w:p>
+      <w:pPr>
+        <w:pStyle w:val="FirstParagraph"/>
       </w:pPr>
       <w:r>
         <w:rPr>
@@ -796,7 +1475,7 @@
       </w:r>
     </w:p>
     <w:bookmarkEnd w:id="33"/>
-    <w:bookmarkStart w:id="37" w:name="comparison-of-methods"/>
+    <w:bookmarkStart w:id="36" w:name="comparison-of-methods"/>
     <w:p>
       <w:pPr>
         <w:pStyle w:val="Heading2"/>
@@ -805,7 +1484,7 @@
         <w:t xml:space="preserve">comparison of methods</w:t>
       </w:r>
     </w:p>
-    <w:bookmarkStart w:id="36" w:name="bearing-accuracy"/>
+    <w:bookmarkStart w:id="34" w:name="bearing-accuracy"/>
     <w:p>
       <w:pPr>
         <w:pStyle w:val="Heading3"/>
@@ -822,44 +1501,62 @@
         <w:t xml:space="preserve">For bearing and triangulation methods only. Uses deviance between true angle (based on GPS position) and estimated angle. Should be accumulated around 0. If it is constantly shifted to the left or right, this might be an indicator that the antenna itself was shifted by some degrees. This might be used as a correction factor (also for other approaches) to redefine the northern orientation. If it shifts over time, one might either consider using different correction factors for the northern orientation over time or to exclude the station</w:t>
       </w:r>
     </w:p>
-    <w:bookmarkStart w:id="35" w:name="refs"/>
-    <w:bookmarkStart w:id="34" w:name="ref-gottwald2019"/>
-    <w:p>
-      <w:pPr>
-        <w:pStyle w:val="Bibliography"/>
-      </w:pPr>
-      <w:r>
-        <w:t xml:space="preserve">Gottwald, Jannis, Ralf Zeidler, Nicolas Friess, Marvin Ludwig, Christoph Reudenbach, and Thomas Nauss. 2019.</w:t>
-      </w:r>
-      <w:r>
-        <w:t xml:space="preserve"> </w:t>
-      </w:r>
-      <w:r>
-        <w:t xml:space="preserve">“Introduction of an Automatic and Open-Source Radio-Tracking System for Small Animals.”</w:t>
-      </w:r>
-      <w:r>
-        <w:t xml:space="preserve"> </w:t>
-      </w:r>
-      <w:r>
-        <w:rPr>
-          <w:iCs/>
-          <w:i/>
-        </w:rPr>
-        <w:t xml:space="preserve">Methods in Ecology and Evolution</w:t>
-      </w:r>
-      <w:r>
-        <w:t xml:space="preserve"> </w:t>
-      </w:r>
-      <w:r>
-        <w:t xml:space="preserve">10 (12): 2163–72.</w:t>
-      </w:r>
-    </w:p>
     <w:bookmarkEnd w:id="34"/>
+    <w:bookmarkStart w:id="35" w:name="position-accuracy"/>
+    <w:p>
+      <w:pPr>
+        <w:pStyle w:val="Heading3"/>
+      </w:pPr>
+      <w:r>
+        <w:t xml:space="preserve">position accuracy</w:t>
+      </w:r>
+    </w:p>
+    <w:p>
+      <w:pPr>
+        <w:pStyle w:val="FirstParagraph"/>
+      </w:pPr>
+      <w:r>
+        <w:t xml:space="preserve">For all methods.</w:t>
+      </w:r>
+    </w:p>
     <w:bookmarkEnd w:id="35"/>
     <w:bookmarkEnd w:id="36"/>
     <w:bookmarkEnd w:id="37"/>
+    <w:bookmarkStart w:id="38" w:name="results"/>
+    <w:p>
+      <w:pPr>
+        <w:pStyle w:val="Heading1"/>
+      </w:pPr>
+      <w:r>
+        <w:t xml:space="preserve">Results</w:t>
+      </w:r>
+    </w:p>
     <w:bookmarkEnd w:id="38"/>
-    <w:sectPr/>
+    <w:bookmarkStart w:id="39" w:name="discussion"/>
+    <w:p>
+      <w:pPr>
+        <w:pStyle w:val="Heading1"/>
+      </w:pPr>
+      <w:r>
+        <w:t xml:space="preserve">Discussion</w:t>
+      </w:r>
+    </w:p>
+    <w:bookmarkEnd w:id="39"/>
+    <w:bookmarkStart w:id="40" w:name="references"/>
+    <w:p>
+      <w:pPr>
+        <w:pStyle w:val="Heading1"/>
+      </w:pPr>
+      <w:r>
+        <w:t xml:space="preserve">References</w:t>
+      </w:r>
+    </w:p>
+    <w:bookmarkEnd w:id="40"/>
+    <w:sectPr>
+      <w:pgSz w:h="15840" w:w="12240"/>
+      <w:pgMar w:bottom="1440" w:footer="720" w:gutter="0" w:header="720" w:left="1440" w:right="1440" w:top="1440"/>
+      <w:cols w:space="720"/>
+    </w:sectPr>
   </w:body>
 </w:document>
 </file>
@@ -888,7 +1585,296 @@
 </file>
 
 <file path=word/numbering.xml><?xml version="1.0" encoding="utf-8"?>
-<w:numbering xmlns:w="http://schemas.openxmlformats.org/wordprocessingml/2006/main">
+<w:numbering xmlns:aink="http://schemas.microsoft.com/office/drawing/2016/ink" xmlns:am3d="http://schemas.microsoft.com/office/drawing/2017/model3d" xmlns:cx="http://schemas.microsoft.com/office/drawing/2014/chartex" xmlns:cx1="http://schemas.microsoft.com/office/drawing/2015/9/8/chartex" xmlns:cx2="http://schemas.microsoft.com/office/drawing/2015/10/21/chartex" xmlns:cx3="http://schemas.microsoft.com/office/drawing/2016/5/9/chartex" xmlns:cx4="http://schemas.microsoft.com/office/drawing/2016/5/10/chartex" xmlns:cx5="http://schemas.microsoft.com/office/drawing/2016/5/11/chartex" xmlns:cx6="http://schemas.microsoft.com/office/drawing/2016/5/12/chartex" xmlns:cx7="http://schemas.microsoft.com/office/drawing/2016/5/13/chartex" xmlns:cx8="http://schemas.microsoft.com/office/drawing/2016/5/14/chartex" xmlns:m="http://schemas.openxmlformats.org/officeDocument/2006/math" xmlns:mc="http://schemas.openxmlformats.org/markup-compatibility/2006" xmlns:o="urn:schemas-microsoft-com:office:office" xmlns:oel="http://schemas.microsoft.com/office/2019/extlst" xmlns:r="http://schemas.openxmlformats.org/officeDocument/2006/relationships" xmlns:v="urn:schemas-microsoft-com:vml" xmlns:w="http://schemas.openxmlformats.org/wordprocessingml/2006/main" xmlns:w10="urn:schemas-microsoft-com:office:word" xmlns:w14="http://schemas.microsoft.com/office/word/2010/wordml" xmlns:w15="http://schemas.microsoft.com/office/word/2012/wordml" xmlns:w16="http://schemas.microsoft.com/office/word/2018/wordml" xmlns:w16cex="http://schemas.microsoft.com/office/word/2018/wordml/cex" xmlns:w16cid="http://schemas.microsoft.com/office/word/2016/wordml/cid" xmlns:w16sdtdh="http://schemas.microsoft.com/office/word/2020/wordml/sdtdatahash" xmlns:w16se="http://schemas.microsoft.com/office/word/2015/wordml/symex" xmlns:wne="http://schemas.microsoft.com/office/word/2006/wordml" xmlns:wp="http://schemas.openxmlformats.org/drawingml/2006/wordprocessingDrawing" xmlns:wp14="http://schemas.microsoft.com/office/word/2010/wordprocessingDrawing" xmlns:wpc="http://schemas.microsoft.com/office/word/2010/wordprocessingCanvas" xmlns:wpg="http://schemas.microsoft.com/office/word/2010/wordprocessingGroup" xmlns:wpi="http://schemas.microsoft.com/office/word/2010/wordprocessingInk" xmlns:wps="http://schemas.microsoft.com/office/word/2010/wordprocessingShape" mc:Ignorable="w14 w15 w16se w16cid w16 w16cex w16sdtdh wp14">
+  <w:abstractNum w15:restartNumberingAfterBreak="0" w:abstractNumId="0">
+    <w:nsid w:val="FFFFFF7C"/>
+    <w:multiLevelType w:val="singleLevel"/>
+    <w:tmpl w:val="FAFE9ABA"/>
+    <w:lvl w:ilvl="0">
+      <w:start w:val="1"/>
+      <w:numFmt w:val="decimal"/>
+      <w:lvlText w:val="%1."/>
+      <w:lvlJc w:val="left"/>
+      <w:pPr>
+        <w:tabs>
+          <w:tab w:pos="1800" w:val="num"/>
+        </w:tabs>
+        <w:ind w:hanging="360" w:left="1800"/>
+      </w:pPr>
+    </w:lvl>
+  </w:abstractNum>
+  <w:abstractNum w15:restartNumberingAfterBreak="0" w:abstractNumId="1">
+    <w:nsid w:val="FFFFFF7D"/>
+    <w:multiLevelType w:val="singleLevel"/>
+    <w:tmpl w:val="399C72BC"/>
+    <w:lvl w:ilvl="0">
+      <w:start w:val="1"/>
+      <w:numFmt w:val="decimal"/>
+      <w:lvlText w:val="%1."/>
+      <w:lvlJc w:val="left"/>
+      <w:pPr>
+        <w:tabs>
+          <w:tab w:pos="1440" w:val="num"/>
+        </w:tabs>
+        <w:ind w:hanging="360" w:left="1440"/>
+      </w:pPr>
+    </w:lvl>
+  </w:abstractNum>
+  <w:abstractNum w15:restartNumberingAfterBreak="0" w:abstractNumId="2">
+    <w:nsid w:val="FFFFFF7E"/>
+    <w:multiLevelType w:val="singleLevel"/>
+    <w:tmpl w:val="134E0EF6"/>
+    <w:lvl w:ilvl="0">
+      <w:start w:val="1"/>
+      <w:numFmt w:val="decimal"/>
+      <w:lvlText w:val="%1."/>
+      <w:lvlJc w:val="left"/>
+      <w:pPr>
+        <w:tabs>
+          <w:tab w:pos="1080" w:val="num"/>
+        </w:tabs>
+        <w:ind w:hanging="360" w:left="1080"/>
+      </w:pPr>
+    </w:lvl>
+  </w:abstractNum>
+  <w:abstractNum w15:restartNumberingAfterBreak="0" w:abstractNumId="3">
+    <w:nsid w:val="FFFFFF7F"/>
+    <w:multiLevelType w:val="singleLevel"/>
+    <w:tmpl w:val="503C8C3E"/>
+    <w:lvl w:ilvl="0">
+      <w:start w:val="1"/>
+      <w:numFmt w:val="decimal"/>
+      <w:lvlText w:val="%1."/>
+      <w:lvlJc w:val="left"/>
+      <w:pPr>
+        <w:tabs>
+          <w:tab w:pos="720" w:val="num"/>
+        </w:tabs>
+        <w:ind w:hanging="360" w:left="720"/>
+      </w:pPr>
+    </w:lvl>
+  </w:abstractNum>
+  <w:abstractNum w15:restartNumberingAfterBreak="0" w:abstractNumId="4">
+    <w:nsid w:val="FFFFFF80"/>
+    <w:multiLevelType w:val="singleLevel"/>
+    <w:tmpl w:val="62D64704"/>
+    <w:lvl w:ilvl="0">
+      <w:start w:val="1"/>
+      <w:numFmt w:val="bullet"/>
+      <w:lvlText w:val=""/>
+      <w:lvlJc w:val="left"/>
+      <w:pPr>
+        <w:tabs>
+          <w:tab w:pos="1800" w:val="num"/>
+        </w:tabs>
+        <w:ind w:hanging="360" w:left="1800"/>
+      </w:pPr>
+      <w:rPr>
+        <w:rFonts w:ascii="Symbol" w:hAnsi="Symbol" w:hint="default"/>
+      </w:rPr>
+    </w:lvl>
+  </w:abstractNum>
+  <w:abstractNum w15:restartNumberingAfterBreak="0" w:abstractNumId="5">
+    <w:nsid w:val="FFFFFF81"/>
+    <w:multiLevelType w:val="singleLevel"/>
+    <w:tmpl w:val="C46E51F6"/>
+    <w:lvl w:ilvl="0">
+      <w:start w:val="1"/>
+      <w:numFmt w:val="bullet"/>
+      <w:lvlText w:val=""/>
+      <w:lvlJc w:val="left"/>
+      <w:pPr>
+        <w:tabs>
+          <w:tab w:pos="1440" w:val="num"/>
+        </w:tabs>
+        <w:ind w:hanging="360" w:left="1440"/>
+      </w:pPr>
+      <w:rPr>
+        <w:rFonts w:ascii="Symbol" w:hAnsi="Symbol" w:hint="default"/>
+      </w:rPr>
+    </w:lvl>
+  </w:abstractNum>
+  <w:abstractNum w15:restartNumberingAfterBreak="0" w:abstractNumId="6">
+    <w:nsid w:val="FFFFFF82"/>
+    <w:multiLevelType w:val="singleLevel"/>
+    <w:tmpl w:val="9B5E0786"/>
+    <w:lvl w:ilvl="0">
+      <w:start w:val="1"/>
+      <w:numFmt w:val="bullet"/>
+      <w:lvlText w:val=""/>
+      <w:lvlJc w:val="left"/>
+      <w:pPr>
+        <w:tabs>
+          <w:tab w:pos="1080" w:val="num"/>
+        </w:tabs>
+        <w:ind w:hanging="360" w:left="1080"/>
+      </w:pPr>
+      <w:rPr>
+        <w:rFonts w:ascii="Symbol" w:hAnsi="Symbol" w:hint="default"/>
+      </w:rPr>
+    </w:lvl>
+  </w:abstractNum>
+  <w:abstractNum w15:restartNumberingAfterBreak="0" w:abstractNumId="7">
+    <w:nsid w:val="FFFFFF83"/>
+    <w:multiLevelType w:val="singleLevel"/>
+    <w:tmpl w:val="151895C0"/>
+    <w:lvl w:ilvl="0">
+      <w:start w:val="1"/>
+      <w:numFmt w:val="bullet"/>
+      <w:lvlText w:val=""/>
+      <w:lvlJc w:val="left"/>
+      <w:pPr>
+        <w:tabs>
+          <w:tab w:pos="720" w:val="num"/>
+        </w:tabs>
+        <w:ind w:hanging="360" w:left="720"/>
+      </w:pPr>
+      <w:rPr>
+        <w:rFonts w:ascii="Symbol" w:hAnsi="Symbol" w:hint="default"/>
+      </w:rPr>
+    </w:lvl>
+  </w:abstractNum>
+  <w:abstractNum w15:restartNumberingAfterBreak="0" w:abstractNumId="8">
+    <w:nsid w:val="FFFFFF88"/>
+    <w:multiLevelType w:val="singleLevel"/>
+    <w:tmpl w:val="9D9284A6"/>
+    <w:lvl w:ilvl="0">
+      <w:start w:val="1"/>
+      <w:numFmt w:val="decimal"/>
+      <w:lvlText w:val="%1."/>
+      <w:lvlJc w:val="left"/>
+      <w:pPr>
+        <w:tabs>
+          <w:tab w:pos="360" w:val="num"/>
+        </w:tabs>
+        <w:ind w:hanging="360" w:left="360"/>
+      </w:pPr>
+    </w:lvl>
+  </w:abstractNum>
+  <w:abstractNum w15:restartNumberingAfterBreak="0" w:abstractNumId="9">
+    <w:nsid w:val="FFFFFF89"/>
+    <w:multiLevelType w:val="singleLevel"/>
+    <w:tmpl w:val="801418FA"/>
+    <w:lvl w:ilvl="0">
+      <w:start w:val="1"/>
+      <w:numFmt w:val="bullet"/>
+      <w:lvlText w:val=""/>
+      <w:lvlJc w:val="left"/>
+      <w:pPr>
+        <w:tabs>
+          <w:tab w:pos="360" w:val="num"/>
+        </w:tabs>
+        <w:ind w:hanging="360" w:left="360"/>
+      </w:pPr>
+      <w:rPr>
+        <w:rFonts w:ascii="Symbol" w:hAnsi="Symbol" w:hint="default"/>
+      </w:rPr>
+    </w:lvl>
+  </w:abstractNum>
+  <w:abstractNum w15:restartNumberingAfterBreak="0" w:abstractNumId="10">
+    <w:nsid w:val="170CD2DE"/>
+    <w:multiLevelType w:val="multilevel"/>
+    <w:tmpl w:val="302EAA86"/>
+    <w:lvl w:ilvl="0">
+      <w:numFmt w:val="bullet"/>
+      <w:lvlText w:val=" "/>
+      <w:lvlJc w:val="left"/>
+      <w:pPr>
+        <w:tabs>
+          <w:tab w:pos="0" w:val="num"/>
+        </w:tabs>
+        <w:ind w:hanging="480" w:left="480"/>
+      </w:pPr>
+    </w:lvl>
+    <w:lvl w:ilvl="1">
+      <w:numFmt w:val="bullet"/>
+      <w:lvlText w:val=" "/>
+      <w:lvlJc w:val="left"/>
+      <w:pPr>
+        <w:tabs>
+          <w:tab w:pos="720" w:val="num"/>
+        </w:tabs>
+        <w:ind w:hanging="480" w:left="1200"/>
+      </w:pPr>
+    </w:lvl>
+    <w:lvl w:ilvl="2">
+      <w:numFmt w:val="bullet"/>
+      <w:lvlText w:val=" "/>
+      <w:lvlJc w:val="left"/>
+      <w:pPr>
+        <w:tabs>
+          <w:tab w:pos="1440" w:val="num"/>
+        </w:tabs>
+        <w:ind w:hanging="480" w:left="1920"/>
+      </w:pPr>
+    </w:lvl>
+    <w:lvl w:ilvl="3">
+      <w:numFmt w:val="bullet"/>
+      <w:lvlText w:val=" "/>
+      <w:lvlJc w:val="left"/>
+      <w:pPr>
+        <w:tabs>
+          <w:tab w:pos="2160" w:val="num"/>
+        </w:tabs>
+        <w:ind w:hanging="480" w:left="2640"/>
+      </w:pPr>
+    </w:lvl>
+    <w:lvl w:ilvl="4">
+      <w:numFmt w:val="bullet"/>
+      <w:lvlText w:val=" "/>
+      <w:lvlJc w:val="left"/>
+      <w:pPr>
+        <w:tabs>
+          <w:tab w:pos="2880" w:val="num"/>
+        </w:tabs>
+        <w:ind w:hanging="480" w:left="3360"/>
+      </w:pPr>
+    </w:lvl>
+    <w:lvl w:ilvl="5">
+      <w:numFmt w:val="bullet"/>
+      <w:lvlText w:val=" "/>
+      <w:lvlJc w:val="left"/>
+      <w:pPr>
+        <w:tabs>
+          <w:tab w:pos="3600" w:val="num"/>
+        </w:tabs>
+        <w:ind w:hanging="480" w:left="4080"/>
+      </w:pPr>
+    </w:lvl>
+    <w:lvl w:ilvl="6">
+      <w:numFmt w:val="bullet"/>
+      <w:lvlText w:val=" "/>
+      <w:lvlJc w:val="left"/>
+      <w:pPr>
+        <w:tabs>
+          <w:tab w:pos="4320" w:val="num"/>
+        </w:tabs>
+        <w:ind w:hanging="480" w:left="4800"/>
+      </w:pPr>
+    </w:lvl>
+    <w:lvl w:ilvl="7">
+      <w:numFmt w:val="bullet"/>
+      <w:lvlText w:val=" "/>
+      <w:lvlJc w:val="left"/>
+      <w:pPr>
+        <w:tabs>
+          <w:tab w:pos="5040" w:val="num"/>
+        </w:tabs>
+        <w:ind w:hanging="480" w:left="5520"/>
+      </w:pPr>
+    </w:lvl>
+    <w:lvl w:ilvl="8">
+      <w:numFmt w:val="bullet"/>
+      <w:lvlText w:val=" "/>
+      <w:lvlJc w:val="left"/>
+      <w:pPr>
+        <w:tabs>
+          <w:tab w:pos="5760" w:val="num"/>
+        </w:tabs>
+        <w:ind w:hanging="480" w:left="6240"/>
+      </w:pPr>
+    </w:lvl>
+  </w:abstractNum>
   <w:abstractNum w:abstractNumId="990">
     <w:nsid w:val="A990"/>
     <w:multiLevelType w:val="multilevel"/>
@@ -1041,6 +2027,39 @@
       </w:pPr>
     </w:lvl>
   </w:abstractNum>
+  <w:num w16cid:durableId="1697265735" w:numId="1">
+    <w:abstractNumId w:val="10"/>
+  </w:num>
+  <w:num w16cid:durableId="1621572318" w:numId="2">
+    <w:abstractNumId w:val="0"/>
+  </w:num>
+  <w:num w16cid:durableId="1698038869" w:numId="3">
+    <w:abstractNumId w:val="1"/>
+  </w:num>
+  <w:num w16cid:durableId="1816601568" w:numId="4">
+    <w:abstractNumId w:val="2"/>
+  </w:num>
+  <w:num w16cid:durableId="1549143319" w:numId="5">
+    <w:abstractNumId w:val="3"/>
+  </w:num>
+  <w:num w16cid:durableId="1923370611" w:numId="6">
+    <w:abstractNumId w:val="8"/>
+  </w:num>
+  <w:num w16cid:durableId="1712731999" w:numId="7">
+    <w:abstractNumId w:val="4"/>
+  </w:num>
+  <w:num w16cid:durableId="1199927662" w:numId="8">
+    <w:abstractNumId w:val="5"/>
+  </w:num>
+  <w:num w16cid:durableId="368116615" w:numId="9">
+    <w:abstractNumId w:val="6"/>
+  </w:num>
+  <w:num w16cid:durableId="1819230131" w:numId="10">
+    <w:abstractNumId w:val="7"/>
+  </w:num>
+  <w:num w16cid:durableId="666782604" w:numId="11">
+    <w:abstractNumId w:val="9"/>
+  </w:num>
   <w:num w:numId="1000">
     <w:abstractNumId w:val="990"/>
   </w:num>
@@ -1053,11 +2072,23 @@
   <w:num w:numId="1003">
     <w:abstractNumId w:val="991"/>
   </w:num>
+  <w:num w:numId="1004">
+    <w:abstractNumId w:val="991"/>
+  </w:num>
+  <w:num w:numId="1005">
+    <w:abstractNumId w:val="991"/>
+  </w:num>
+  <w:num w:numId="1006">
+    <w:abstractNumId w:val="991"/>
+  </w:num>
+  <w:num w:numId="1007">
+    <w:abstractNumId w:val="991"/>
+  </w:num>
 </w:numbering>
 </file>
 
 <file path=word/styles.xml><?xml version="1.0" encoding="utf-8"?>
-<w:styles xmlns:r="http://schemas.openxmlformats.org/officeDocument/2006/relationships" xmlns:w="http://schemas.openxmlformats.org/wordprocessingml/2006/main">
+<w:styles xmlns:mc="http://schemas.openxmlformats.org/markup-compatibility/2006" xmlns:r="http://schemas.openxmlformats.org/officeDocument/2006/relationships" xmlns:w="http://schemas.openxmlformats.org/wordprocessingml/2006/main" xmlns:w14="http://schemas.microsoft.com/office/word/2010/wordml" xmlns:w15="http://schemas.microsoft.com/office/word/2012/wordml" xmlns:w16="http://schemas.microsoft.com/office/word/2018/wordml" xmlns:w16cex="http://schemas.microsoft.com/office/word/2018/wordml/cex" xmlns:w16cid="http://schemas.microsoft.com/office/word/2016/wordml/cid" xmlns:w16sdtdh="http://schemas.microsoft.com/office/word/2020/wordml/sdtdatahash" xmlns:w16se="http://schemas.microsoft.com/office/word/2015/wordml/symex" mc:Ignorable="w14 w15 w16se w16cid w16 w16cex w16sdtdh">
   <w:docDefaults>
     <w:rPrDefault>
       <w:rPr>
@@ -1073,136 +2104,461 @@
       </w:pPr>
     </w:pPrDefault>
   </w:docDefaults>
-  <w:latentStyles w:count="276" w:defLockedState="0" w:defQFormat="0" w:defSemiHidden="0" w:defUIPriority="0" w:defUnhideWhenUsed="0"/>
+  <w:latentStyles w:count="376" w:defLockedState="0" w:defQFormat="0" w:defSemiHidden="0" w:defUIPriority="0" w:defUnhideWhenUsed="0">
+    <w:lsdException w:name="heading 5" w:semiHidden="1" w:unhideWhenUsed="1"/>
+    <w:lsdException w:name="index 2" w:semiHidden="1" w:unhideWhenUsed="1"/>
+    <w:lsdException w:name="index 3" w:semiHidden="1" w:unhideWhenUsed="1"/>
+    <w:lsdException w:name="index 4" w:semiHidden="1" w:unhideWhenUsed="1"/>
+    <w:lsdException w:name="index 5" w:semiHidden="1" w:unhideWhenUsed="1"/>
+    <w:lsdException w:name="index 6" w:semiHidden="1" w:unhideWhenUsed="1"/>
+    <w:lsdException w:name="index 7" w:semiHidden="1" w:unhideWhenUsed="1"/>
+    <w:lsdException w:name="index 8" w:semiHidden="1" w:unhideWhenUsed="1"/>
+    <w:lsdException w:name="index 9" w:semiHidden="1" w:unhideWhenUsed="1"/>
+    <w:lsdException w:name="toc 1" w:semiHidden="1" w:unhideWhenUsed="1"/>
+    <w:lsdException w:name="toc 2" w:semiHidden="1" w:unhideWhenUsed="1"/>
+    <w:lsdException w:name="toc 3" w:semiHidden="1" w:unhideWhenUsed="1"/>
+    <w:lsdException w:name="toc 4" w:semiHidden="1" w:unhideWhenUsed="1"/>
+    <w:lsdException w:name="toc 5" w:semiHidden="1" w:unhideWhenUsed="1"/>
+    <w:lsdException w:name="toc 6" w:semiHidden="1" w:unhideWhenUsed="1"/>
+    <w:lsdException w:name="toc 7" w:semiHidden="1" w:unhideWhenUsed="1"/>
+    <w:lsdException w:name="toc 8" w:semiHidden="1" w:unhideWhenUsed="1"/>
+    <w:lsdException w:name="toc 9" w:semiHidden="1" w:unhideWhenUsed="1"/>
+    <w:lsdException w:name="Normal Indent" w:semiHidden="1" w:unhideWhenUsed="1"/>
+    <w:lsdException w:name="footnote text" w:semiHidden="1" w:unhideWhenUsed="1"/>
+    <w:lsdException w:name="annotation text" w:semiHidden="1" w:unhideWhenUsed="1"/>
+    <w:lsdException w:name="header" w:semiHidden="1" w:unhideWhenUsed="1"/>
+    <w:lsdException w:name="footer" w:semiHidden="1" w:unhideWhenUsed="1"/>
+    <w:lsdException w:name="index heading" w:semiHidden="1" w:unhideWhenUsed="1"/>
+    <w:lsdException w:name="caption" w:semiHidden="1" w:unhideWhenUsed="1"/>
+    <w:lsdException w:name="table of figures" w:semiHidden="1" w:unhideWhenUsed="1"/>
+    <w:lsdException w:name="envelope address" w:semiHidden="1" w:unhideWhenUsed="1"/>
+    <w:lsdException w:name="envelope return" w:semiHidden="1" w:unhideWhenUsed="1"/>
+    <w:lsdException w:name="footnote reference" w:semiHidden="1" w:unhideWhenUsed="1"/>
+    <w:lsdException w:name="annotation reference" w:semiHidden="1" w:unhideWhenUsed="1"/>
+    <w:lsdException w:name="line number" w:semiHidden="1" w:unhideWhenUsed="1"/>
+    <w:lsdException w:name="page number" w:semiHidden="1" w:unhideWhenUsed="1"/>
+    <w:lsdException w:name="endnote reference" w:semiHidden="1" w:unhideWhenUsed="1"/>
+    <w:lsdException w:name="endnote text" w:semiHidden="1" w:unhideWhenUsed="1"/>
+    <w:lsdException w:name="table of authorities" w:semiHidden="1" w:unhideWhenUsed="1"/>
+    <w:lsdException w:name="macro" w:semiHidden="1" w:unhideWhenUsed="1"/>
+    <w:lsdException w:name="toa heading" w:semiHidden="1" w:unhideWhenUsed="1"/>
+    <w:lsdException w:name="List" w:semiHidden="1" w:unhideWhenUsed="1"/>
+    <w:lsdException w:name="List Bullet" w:semiHidden="1" w:unhideWhenUsed="1"/>
+    <w:lsdException w:name="List Number" w:semiHidden="1" w:unhideWhenUsed="1"/>
+    <w:lsdException w:name="List 2" w:semiHidden="1" w:unhideWhenUsed="1"/>
+    <w:lsdException w:name="List 3" w:semiHidden="1" w:unhideWhenUsed="1"/>
+    <w:lsdException w:name="List 4" w:semiHidden="1" w:unhideWhenUsed="1"/>
+    <w:lsdException w:name="List Bullet 2" w:semiHidden="1" w:unhideWhenUsed="1"/>
+    <w:lsdException w:name="List Bullet 3" w:semiHidden="1" w:unhideWhenUsed="1"/>
+    <w:lsdException w:name="List Number 2" w:semiHidden="1" w:unhideWhenUsed="1"/>
+    <w:lsdException w:name="List Number 3" w:semiHidden="1" w:unhideWhenUsed="1"/>
+    <w:lsdException w:name="List Number 4" w:semiHidden="1" w:unhideWhenUsed="1"/>
+    <w:lsdException w:name="List Number 5" w:semiHidden="1" w:unhideWhenUsed="1"/>
+    <w:lsdException w:name="Closing" w:semiHidden="1" w:unhideWhenUsed="1"/>
+    <w:lsdException w:name="Signature" w:semiHidden="1" w:unhideWhenUsed="1"/>
+    <w:lsdException w:name="Default Paragraph Font" w:semiHidden="1" w:unhideWhenUsed="1"/>
+    <w:lsdException w:name="Body Text" w:semiHidden="1" w:unhideWhenUsed="1"/>
+    <w:lsdException w:name="Body Text Indent" w:semiHidden="1" w:unhideWhenUsed="1"/>
+    <w:lsdException w:name="List Continue" w:semiHidden="1" w:unhideWhenUsed="1"/>
+    <w:lsdException w:name="List Continue 2" w:semiHidden="1" w:unhideWhenUsed="1"/>
+    <w:lsdException w:name="List Continue 3" w:semiHidden="1" w:unhideWhenUsed="1"/>
+    <w:lsdException w:name="List Continue 4" w:semiHidden="1" w:unhideWhenUsed="1"/>
+    <w:lsdException w:name="List Continue 5" w:semiHidden="1" w:unhideWhenUsed="1"/>
+    <w:lsdException w:name="Message Header" w:semiHidden="1" w:unhideWhenUsed="1"/>
+    <w:lsdException w:name="Salutation" w:semiHidden="1" w:unhideWhenUsed="1"/>
+    <w:lsdException w:name="Date" w:semiHidden="1" w:unhideWhenUsed="1"/>
+    <w:lsdException w:name="Body Text First Indent" w:semiHidden="1" w:unhideWhenUsed="1"/>
+    <w:lsdException w:name="Body Text Indent 2" w:semiHidden="1" w:unhideWhenUsed="1"/>
+    <w:lsdException w:name="Body Text Indent 3" w:semiHidden="1" w:unhideWhenUsed="1"/>
+    <w:lsdException w:name="Block Text" w:semiHidden="1" w:unhideWhenUsed="1"/>
+    <w:lsdException w:name="Hyperlink" w:semiHidden="1" w:unhideWhenUsed="1"/>
+    <w:lsdException w:name="FollowedHyperlink" w:semiHidden="1" w:unhideWhenUsed="1"/>
+    <w:lsdException w:name="Document Map" w:semiHidden="1" w:unhideWhenUsed="1"/>
+    <w:lsdException w:name="Plain Text" w:semiHidden="1" w:unhideWhenUsed="1"/>
+    <w:lsdException w:name="E-mail Signature" w:semiHidden="1" w:unhideWhenUsed="1"/>
+    <w:lsdException w:name="HTML Top of Form" w:semiHidden="1" w:unhideWhenUsed="1"/>
+    <w:lsdException w:name="HTML Bottom of Form" w:semiHidden="1" w:unhideWhenUsed="1"/>
+    <w:lsdException w:name="Normal (Web)" w:semiHidden="1" w:unhideWhenUsed="1"/>
+    <w:lsdException w:name="HTML Acronym" w:semiHidden="1" w:unhideWhenUsed="1"/>
+    <w:lsdException w:name="HTML Address" w:semiHidden="1" w:unhideWhenUsed="1"/>
+    <w:lsdException w:name="HTML Cite" w:semiHidden="1" w:unhideWhenUsed="1"/>
+    <w:lsdException w:name="HTML Code" w:semiHidden="1" w:unhideWhenUsed="1"/>
+    <w:lsdException w:name="HTML Definition" w:semiHidden="1" w:unhideWhenUsed="1"/>
+    <w:lsdException w:name="HTML Keyboard" w:semiHidden="1" w:unhideWhenUsed="1"/>
+    <w:lsdException w:name="HTML Preformatted" w:semiHidden="1" w:unhideWhenUsed="1"/>
+    <w:lsdException w:name="HTML Sample" w:semiHidden="1" w:unhideWhenUsed="1"/>
+    <w:lsdException w:name="HTML Typewriter" w:semiHidden="1" w:unhideWhenUsed="1"/>
+    <w:lsdException w:name="HTML Variable" w:semiHidden="1" w:unhideWhenUsed="1"/>
+    <w:lsdException w:name="Normal Table" w:semiHidden="1" w:unhideWhenUsed="1"/>
+    <w:lsdException w:name="annotation subject" w:semiHidden="1" w:unhideWhenUsed="1"/>
+    <w:lsdException w:name="No List" w:semiHidden="1" w:unhideWhenUsed="1"/>
+    <w:lsdException w:name="Outline List 1" w:semiHidden="1" w:unhideWhenUsed="1"/>
+    <w:lsdException w:name="Outline List 2" w:semiHidden="1" w:unhideWhenUsed="1"/>
+    <w:lsdException w:name="Outline List 3" w:semiHidden="1" w:unhideWhenUsed="1"/>
+    <w:lsdException w:name="Table Simple 1" w:semiHidden="1" w:unhideWhenUsed="1"/>
+    <w:lsdException w:name="Table Simple 2" w:semiHidden="1" w:unhideWhenUsed="1"/>
+    <w:lsdException w:name="Table Simple 3" w:semiHidden="1" w:unhideWhenUsed="1"/>
+    <w:lsdException w:name="Table Classic 1" w:semiHidden="1" w:unhideWhenUsed="1"/>
+    <w:lsdException w:name="Table Classic 2" w:semiHidden="1" w:unhideWhenUsed="1"/>
+    <w:lsdException w:name="Table Classic 3" w:semiHidden="1" w:unhideWhenUsed="1"/>
+    <w:lsdException w:name="Table Classic 4" w:semiHidden="1" w:unhideWhenUsed="1"/>
+    <w:lsdException w:name="Table Colorful 1" w:semiHidden="1" w:unhideWhenUsed="1"/>
+    <w:lsdException w:name="Table Colorful 2" w:semiHidden="1" w:unhideWhenUsed="1"/>
+    <w:lsdException w:name="Table Colorful 3" w:semiHidden="1" w:unhideWhenUsed="1"/>
+    <w:lsdException w:name="Table Columns 1" w:semiHidden="1" w:unhideWhenUsed="1"/>
+    <w:lsdException w:name="Table Columns 2" w:semiHidden="1" w:unhideWhenUsed="1"/>
+    <w:lsdException w:name="Table Columns 3" w:semiHidden="1" w:unhideWhenUsed="1"/>
+    <w:lsdException w:name="Table Columns 4" w:semiHidden="1" w:unhideWhenUsed="1"/>
+    <w:lsdException w:name="Table Columns 5" w:semiHidden="1" w:unhideWhenUsed="1"/>
+    <w:lsdException w:name="Table Grid 1" w:semiHidden="1" w:unhideWhenUsed="1"/>
+    <w:lsdException w:name="Table Grid 2" w:semiHidden="1" w:unhideWhenUsed="1"/>
+    <w:lsdException w:name="Table Grid 3" w:semiHidden="1" w:unhideWhenUsed="1"/>
+    <w:lsdException w:name="Table Grid 4" w:semiHidden="1" w:unhideWhenUsed="1"/>
+    <w:lsdException w:name="Table Grid 5" w:semiHidden="1" w:unhideWhenUsed="1"/>
+    <w:lsdException w:name="Table Grid 6" w:semiHidden="1" w:unhideWhenUsed="1"/>
+    <w:lsdException w:name="Table Grid 7" w:semiHidden="1" w:unhideWhenUsed="1"/>
+    <w:lsdException w:name="Table Grid 8" w:semiHidden="1" w:unhideWhenUsed="1"/>
+    <w:lsdException w:name="Table List 1" w:semiHidden="1" w:unhideWhenUsed="1"/>
+    <w:lsdException w:name="Table List 2" w:semiHidden="1" w:unhideWhenUsed="1"/>
+    <w:lsdException w:name="Table List 3" w:semiHidden="1" w:unhideWhenUsed="1"/>
+    <w:lsdException w:name="Table List 4" w:semiHidden="1" w:unhideWhenUsed="1"/>
+    <w:lsdException w:name="Table List 5" w:semiHidden="1" w:unhideWhenUsed="1"/>
+    <w:lsdException w:name="Table List 6" w:semiHidden="1" w:unhideWhenUsed="1"/>
+    <w:lsdException w:name="Table List 7" w:semiHidden="1" w:unhideWhenUsed="1"/>
+    <w:lsdException w:name="Table List 8" w:semiHidden="1" w:unhideWhenUsed="1"/>
+    <w:lsdException w:name="Table 3D effects 1" w:semiHidden="1" w:unhideWhenUsed="1"/>
+    <w:lsdException w:name="Table 3D effects 2" w:semiHidden="1" w:unhideWhenUsed="1"/>
+    <w:lsdException w:name="Table 3D effects 3" w:semiHidden="1" w:unhideWhenUsed="1"/>
+    <w:lsdException w:name="Table Contemporary" w:semiHidden="1" w:unhideWhenUsed="1"/>
+    <w:lsdException w:name="Table Elegant" w:semiHidden="1" w:unhideWhenUsed="1"/>
+    <w:lsdException w:name="Table Professional" w:semiHidden="1" w:unhideWhenUsed="1"/>
+    <w:lsdException w:name="Table Subtle 1" w:semiHidden="1" w:unhideWhenUsed="1"/>
+    <w:lsdException w:name="Table Subtle 2" w:semiHidden="1" w:unhideWhenUsed="1"/>
+    <w:lsdException w:name="Table Web 1" w:semiHidden="1" w:unhideWhenUsed="1"/>
+    <w:lsdException w:name="Table Web 2" w:semiHidden="1" w:unhideWhenUsed="1"/>
+    <w:lsdException w:name="Table Web 3" w:semiHidden="1" w:unhideWhenUsed="1"/>
+    <w:lsdException w:name="Balloon Text" w:semiHidden="1" w:unhideWhenUsed="1"/>
+    <w:lsdException w:name="Table Theme" w:semiHidden="1" w:unhideWhenUsed="1"/>
+    <w:lsdException w:name="Placeholder Text" w:semiHidden="1"/>
+    <w:lsdException w:name="Light Shading"/>
+    <w:lsdException w:name="Light List"/>
+    <w:lsdException w:name="Light Grid"/>
+    <w:lsdException w:name="Medium Shading 1"/>
+    <w:lsdException w:name="Medium Shading 2"/>
+    <w:lsdException w:name="Medium List 1"/>
+    <w:lsdException w:name="Medium List 2"/>
+    <w:lsdException w:name="Medium Grid 1"/>
+    <w:lsdException w:name="Medium Grid 2"/>
+    <w:lsdException w:name="Medium Grid 3"/>
+    <w:lsdException w:name="Dark List"/>
+    <w:lsdException w:name="Colorful Shading"/>
+    <w:lsdException w:name="Colorful List"/>
+    <w:lsdException w:name="Colorful Grid"/>
+    <w:lsdException w:name="Light Shading Accent 1"/>
+    <w:lsdException w:name="Light List Accent 1"/>
+    <w:lsdException w:name="Light Grid Accent 1"/>
+    <w:lsdException w:name="Medium Shading 1 Accent 1"/>
+    <w:lsdException w:name="Medium Shading 2 Accent 1"/>
+    <w:lsdException w:name="Medium List 1 Accent 1"/>
+    <w:lsdException w:name="Revision" w:semiHidden="1"/>
+    <w:lsdException w:name="Medium List 2 Accent 1"/>
+    <w:lsdException w:name="Medium Grid 1 Accent 1"/>
+    <w:lsdException w:name="Medium Grid 2 Accent 1"/>
+    <w:lsdException w:name="Medium Grid 3 Accent 1"/>
+    <w:lsdException w:name="Dark List Accent 1"/>
+    <w:lsdException w:name="Colorful Shading Accent 1"/>
+    <w:lsdException w:name="Colorful List Accent 1"/>
+    <w:lsdException w:name="Colorful Grid Accent 1"/>
+    <w:lsdException w:name="Light Shading Accent 2"/>
+    <w:lsdException w:name="Light List Accent 2"/>
+    <w:lsdException w:name="Light Grid Accent 2"/>
+    <w:lsdException w:name="Medium Shading 1 Accent 2"/>
+    <w:lsdException w:name="Medium Shading 2 Accent 2"/>
+    <w:lsdException w:name="Medium List 1 Accent 2"/>
+    <w:lsdException w:name="Medium List 2 Accent 2"/>
+    <w:lsdException w:name="Medium Grid 1 Accent 2"/>
+    <w:lsdException w:name="Medium Grid 2 Accent 2"/>
+    <w:lsdException w:name="Medium Grid 3 Accent 2"/>
+    <w:lsdException w:name="Dark List Accent 2"/>
+    <w:lsdException w:name="Colorful Shading Accent 2"/>
+    <w:lsdException w:name="Colorful List Accent 2"/>
+    <w:lsdException w:name="Colorful Grid Accent 2"/>
+    <w:lsdException w:name="Light Shading Accent 3"/>
+    <w:lsdException w:name="Light List Accent 3"/>
+    <w:lsdException w:name="Light Grid Accent 3"/>
+    <w:lsdException w:name="Medium Shading 1 Accent 3"/>
+    <w:lsdException w:name="Medium Shading 2 Accent 3"/>
+    <w:lsdException w:name="Medium List 1 Accent 3"/>
+    <w:lsdException w:name="Medium List 2 Accent 3"/>
+    <w:lsdException w:name="Medium Grid 1 Accent 3"/>
+    <w:lsdException w:name="Medium Grid 2 Accent 3"/>
+    <w:lsdException w:name="Medium Grid 3 Accent 3"/>
+    <w:lsdException w:name="Dark List Accent 3"/>
+    <w:lsdException w:name="Colorful Shading Accent 3"/>
+    <w:lsdException w:name="Colorful List Accent 3"/>
+    <w:lsdException w:name="Colorful Grid Accent 3"/>
+    <w:lsdException w:name="Light Shading Accent 4"/>
+    <w:lsdException w:name="Light List Accent 4"/>
+    <w:lsdException w:name="Light Grid Accent 4"/>
+    <w:lsdException w:name="Medium Shading 1 Accent 4"/>
+    <w:lsdException w:name="Medium Shading 2 Accent 4"/>
+    <w:lsdException w:name="Medium List 1 Accent 4"/>
+    <w:lsdException w:name="Medium List 2 Accent 4"/>
+    <w:lsdException w:name="Medium Grid 1 Accent 4"/>
+    <w:lsdException w:name="Medium Grid 2 Accent 4"/>
+    <w:lsdException w:name="Medium Grid 3 Accent 4"/>
+    <w:lsdException w:name="Dark List Accent 4"/>
+    <w:lsdException w:name="Colorful Shading Accent 4"/>
+    <w:lsdException w:name="Colorful List Accent 4"/>
+    <w:lsdException w:name="Colorful Grid Accent 4"/>
+    <w:lsdException w:name="Light Shading Accent 5"/>
+    <w:lsdException w:name="Light List Accent 5"/>
+    <w:lsdException w:name="Light Grid Accent 5"/>
+    <w:lsdException w:name="Medium Shading 1 Accent 5"/>
+    <w:lsdException w:name="Medium Shading 2 Accent 5"/>
+    <w:lsdException w:name="Medium List 1 Accent 5"/>
+    <w:lsdException w:name="Medium List 2 Accent 5"/>
+    <w:lsdException w:name="Medium Grid 1 Accent 5"/>
+    <w:lsdException w:name="Medium Grid 2 Accent 5"/>
+    <w:lsdException w:name="Medium Grid 3 Accent 5"/>
+    <w:lsdException w:name="Dark List Accent 5"/>
+    <w:lsdException w:name="Colorful Shading Accent 5"/>
+    <w:lsdException w:name="Colorful List Accent 5"/>
+    <w:lsdException w:name="Colorful Grid Accent 5"/>
+    <w:lsdException w:name="Light Shading Accent 6"/>
+    <w:lsdException w:name="Light List Accent 6"/>
+    <w:lsdException w:name="Light Grid Accent 6"/>
+    <w:lsdException w:name="Medium Shading 1 Accent 6"/>
+    <w:lsdException w:name="Medium Shading 2 Accent 6"/>
+    <w:lsdException w:name="Medium List 1 Accent 6"/>
+    <w:lsdException w:name="Medium List 2 Accent 6"/>
+    <w:lsdException w:name="Medium Grid 1 Accent 6"/>
+    <w:lsdException w:name="Medium Grid 2 Accent 6"/>
+    <w:lsdException w:name="Medium Grid 3 Accent 6"/>
+    <w:lsdException w:name="Dark List Accent 6"/>
+    <w:lsdException w:name="Colorful Shading Accent 6"/>
+    <w:lsdException w:name="Colorful List Accent 6"/>
+    <w:lsdException w:name="Colorful Grid Accent 6"/>
+    <w:lsdException w:name="Bibliography" w:semiHidden="1" w:unhideWhenUsed="1"/>
+    <w:lsdException w:name="TOC Heading" w:semiHidden="1" w:unhideWhenUsed="1"/>
+    <w:lsdException w:name="Grid Table 4" w:uiPriority="49"/>
+    <w:lsdException w:name="Grid Table 5 Dark" w:uiPriority="50"/>
+    <w:lsdException w:name="Grid Table 6 Colorful" w:uiPriority="51"/>
+    <w:lsdException w:name="Grid Table 7 Colorful" w:uiPriority="52"/>
+    <w:lsdException w:name="Grid Table 1 Light Accent 1" w:uiPriority="46"/>
+    <w:lsdException w:name="Grid Table 2 Accent 1" w:uiPriority="47"/>
+    <w:lsdException w:name="Grid Table 3 Accent 1" w:uiPriority="48"/>
+    <w:lsdException w:name="Grid Table 4 Accent 1" w:uiPriority="49"/>
+    <w:lsdException w:name="Grid Table 5 Dark Accent 1" w:uiPriority="50"/>
+    <w:lsdException w:name="Grid Table 6 Colorful Accent 1" w:uiPriority="51"/>
+    <w:lsdException w:name="Grid Table 7 Colorful Accent 1" w:uiPriority="52"/>
+    <w:lsdException w:name="Grid Table 1 Light Accent 2" w:uiPriority="46"/>
+    <w:lsdException w:name="Grid Table 2 Accent 2" w:uiPriority="47"/>
+    <w:lsdException w:name="Grid Table 3 Accent 2" w:uiPriority="48"/>
+    <w:lsdException w:name="Grid Table 4 Accent 2" w:uiPriority="49"/>
+    <w:lsdException w:name="Grid Table 5 Dark Accent 2" w:uiPriority="50"/>
+    <w:lsdException w:name="Grid Table 6 Colorful Accent 2" w:uiPriority="51"/>
+    <w:lsdException w:name="Grid Table 7 Colorful Accent 2" w:uiPriority="52"/>
+    <w:lsdException w:name="Grid Table 1 Light Accent 3" w:uiPriority="46"/>
+    <w:lsdException w:name="Grid Table 2 Accent 3" w:uiPriority="47"/>
+    <w:lsdException w:name="Grid Table 3 Accent 3" w:uiPriority="48"/>
+    <w:lsdException w:name="Grid Table 4 Accent 3" w:uiPriority="49"/>
+    <w:lsdException w:name="Grid Table 5 Dark Accent 3" w:uiPriority="50"/>
+    <w:lsdException w:name="Grid Table 6 Colorful Accent 3" w:uiPriority="51"/>
+    <w:lsdException w:name="Grid Table 7 Colorful Accent 3" w:uiPriority="52"/>
+    <w:lsdException w:name="Grid Table 1 Light Accent 4" w:uiPriority="46"/>
+    <w:lsdException w:name="Grid Table 2 Accent 4" w:uiPriority="47"/>
+    <w:lsdException w:name="Grid Table 3 Accent 4" w:uiPriority="48"/>
+    <w:lsdException w:name="Grid Table 4 Accent 4" w:uiPriority="49"/>
+    <w:lsdException w:name="Grid Table 5 Dark Accent 4" w:uiPriority="50"/>
+    <w:lsdException w:name="Grid Table 6 Colorful Accent 4" w:uiPriority="51"/>
+    <w:lsdException w:name="Grid Table 7 Colorful Accent 4" w:uiPriority="52"/>
+    <w:lsdException w:name="Grid Table 1 Light Accent 5" w:uiPriority="46"/>
+    <w:lsdException w:name="Grid Table 2 Accent 5" w:uiPriority="47"/>
+    <w:lsdException w:name="Grid Table 3 Accent 5" w:uiPriority="48"/>
+    <w:lsdException w:name="Grid Table 4 Accent 5" w:uiPriority="49"/>
+    <w:lsdException w:name="Grid Table 5 Dark Accent 5" w:uiPriority="50"/>
+    <w:lsdException w:name="Grid Table 6 Colorful Accent 5" w:uiPriority="51"/>
+    <w:lsdException w:name="Grid Table 7 Colorful Accent 5" w:uiPriority="52"/>
+    <w:lsdException w:name="Grid Table 1 Light Accent 6" w:uiPriority="46"/>
+    <w:lsdException w:name="Grid Table 2 Accent 6" w:uiPriority="47"/>
+    <w:lsdException w:name="Grid Table 3 Accent 6" w:uiPriority="48"/>
+    <w:lsdException w:name="Grid Table 4 Accent 6" w:uiPriority="49"/>
+    <w:lsdException w:name="Grid Table 5 Dark Accent 6" w:uiPriority="50"/>
+    <w:lsdException w:name="Grid Table 6 Colorful Accent 6" w:uiPriority="51"/>
+    <w:lsdException w:name="Grid Table 7 Colorful Accent 6" w:uiPriority="52"/>
+    <w:lsdException w:name="List Table 1 Light" w:uiPriority="46"/>
+    <w:lsdException w:name="List Table 2" w:uiPriority="47"/>
+    <w:lsdException w:name="List Table 3" w:uiPriority="48"/>
+    <w:lsdException w:name="List Table 4" w:uiPriority="49"/>
+    <w:lsdException w:name="List Table 5 Dark" w:uiPriority="50"/>
+    <w:lsdException w:name="List Table 6 Colorful" w:uiPriority="51"/>
+    <w:lsdException w:name="List Table 7 Colorful" w:uiPriority="52"/>
+    <w:lsdException w:name="List Table 1 Light Accent 1" w:uiPriority="46"/>
+    <w:lsdException w:name="List Table 2 Accent 1" w:uiPriority="47"/>
+    <w:lsdException w:name="List Table 3 Accent 1" w:uiPriority="48"/>
+    <w:lsdException w:name="List Table 4 Accent 1" w:uiPriority="49"/>
+    <w:lsdException w:name="List Table 5 Dark Accent 1" w:uiPriority="50"/>
+    <w:lsdException w:name="List Table 6 Colorful Accent 1" w:uiPriority="51"/>
+    <w:lsdException w:name="List Table 7 Colorful Accent 1" w:uiPriority="52"/>
+    <w:lsdException w:name="List Table 1 Light Accent 2" w:uiPriority="46"/>
+    <w:lsdException w:name="List Table 2 Accent 2" w:uiPriority="47"/>
+    <w:lsdException w:name="List Table 3 Accent 2" w:uiPriority="48"/>
+    <w:lsdException w:name="List Table 4 Accent 2" w:uiPriority="49"/>
+    <w:lsdException w:name="List Table 5 Dark Accent 2" w:uiPriority="50"/>
+    <w:lsdException w:name="List Table 6 Colorful Accent 2" w:uiPriority="51"/>
+    <w:lsdException w:name="List Table 7 Colorful Accent 2" w:uiPriority="52"/>
+    <w:lsdException w:name="List Table 1 Light Accent 3" w:uiPriority="46"/>
+    <w:lsdException w:name="List Table 2 Accent 3" w:uiPriority="47"/>
+    <w:lsdException w:name="List Table 3 Accent 3" w:uiPriority="48"/>
+    <w:lsdException w:name="List Table 4 Accent 3" w:uiPriority="49"/>
+    <w:lsdException w:name="List Table 5 Dark Accent 3" w:uiPriority="50"/>
+    <w:lsdException w:name="List Table 6 Colorful Accent 3" w:uiPriority="51"/>
+    <w:lsdException w:name="List Table 7 Colorful Accent 3" w:uiPriority="52"/>
+    <w:lsdException w:name="List Table 1 Light Accent 4" w:uiPriority="46"/>
+    <w:lsdException w:name="List Table 2 Accent 4" w:uiPriority="47"/>
+    <w:lsdException w:name="List Table 3 Accent 4" w:uiPriority="48"/>
+    <w:lsdException w:name="List Table 4 Accent 4" w:uiPriority="49"/>
+    <w:lsdException w:name="List Table 5 Dark Accent 4" w:uiPriority="50"/>
+    <w:lsdException w:name="List Table 6 Colorful Accent 4" w:uiPriority="51"/>
+    <w:lsdException w:name="List Table 7 Colorful Accent 4" w:uiPriority="52"/>
+    <w:lsdException w:name="List Table 1 Light Accent 5" w:uiPriority="46"/>
+    <w:lsdException w:name="List Table 2 Accent 5" w:uiPriority="47"/>
+    <w:lsdException w:name="List Table 3 Accent 5" w:uiPriority="48"/>
+    <w:lsdException w:name="List Table 4 Accent 5" w:uiPriority="49"/>
+    <w:lsdException w:name="List Table 5 Dark Accent 5" w:uiPriority="50"/>
+    <w:lsdException w:name="List Table 6 Colorful Accent 5" w:uiPriority="51"/>
+    <w:lsdException w:name="List Table 7 Colorful Accent 5" w:uiPriority="52"/>
+    <w:lsdException w:name="List Table 1 Light Accent 6" w:uiPriority="46"/>
+    <w:lsdException w:name="List Table 2 Accent 6" w:uiPriority="47"/>
+    <w:lsdException w:name="List Table 3 Accent 6" w:uiPriority="48"/>
+    <w:lsdException w:name="List Table 4 Accent 6" w:uiPriority="49"/>
+    <w:lsdException w:name="List Table 5 Dark Accent 6" w:uiPriority="50"/>
+    <w:lsdException w:name="List Table 6 Colorful Accent 6" w:uiPriority="51"/>
+    <w:lsdException w:name="List Table 7 Colorful Accent 6" w:uiPriority="52"/>
+    <w:lsdException w:name="Mention" w:semiHidden="1" w:uiPriority="99" w:unhideWhenUsed="1"/>
+    <w:lsdException w:name="Smart Hyperlink" w:semiHidden="1" w:uiPriority="99" w:unhideWhenUsed="1"/>
+    <w:lsdException w:name="Hashtag" w:semiHidden="1" w:uiPriority="99" w:unhideWhenUsed="1"/>
+    <w:lsdException w:name="Unresolved Mention" w:semiHidden="1" w:uiPriority="99" w:unhideWhenUsed="1"/>
+    <w:lsdException w:name="Smart Link" w:semiHidden="1" w:uiPriority="99" w:unhideWhenUsed="1"/>
+  </w:latentStyles>
   <w:style w:default="1" w:styleId="Normal" w:type="paragraph">
     <w:name w:val="Normal"/>
     <w:qFormat/>
-  </w:style>
-  <w:style w:styleId="BodyText" w:type="paragraph">
-    <w:name w:val="Body Text"/>
-    <w:basedOn w:val="Normal"/>
-    <w:link w:val="BodyTextChar"/>
+    <w:rsid w:val="00CA66A9"/>
     <w:pPr>
-      <w:spacing w:after="180" w:before="180"/>
+      <w:spacing w:after="0" w:line="432" w:lineRule="auto"/>
     </w:pPr>
-    <w:qFormat/>
-  </w:style>
-  <w:style w:customStyle="1" w:styleId="FirstParagraph" w:type="paragraph">
-    <w:name w:val="First Paragraph"/>
-    <w:basedOn w:val="BodyText"/>
-    <w:next w:val="BodyText"/>
-    <w:qFormat/>
-  </w:style>
-  <w:style w:customStyle="1" w:styleId="Compact" w:type="paragraph">
-    <w:name w:val="Compact"/>
-    <w:basedOn w:val="BodyText"/>
-    <w:qFormat/>
-    <w:pPr>
-      <w:spacing w:after="36" w:before="36"/>
-    </w:pPr>
-  </w:style>
-  <w:style w:styleId="Title" w:type="paragraph">
-    <w:name w:val="Title"/>
-    <w:basedOn w:val="Normal"/>
-    <w:next w:val="BodyText"/>
-    <w:qFormat/>
-    <w:pPr>
-      <w:keepNext/>
-      <w:keepLines/>
-      <w:spacing w:after="240" w:before="480"/>
-      <w:jc w:val="center"/>
-    </w:pPr>
-    <w:rPr>
-      <w:rFonts w:asciiTheme="majorHAnsi" w:cstheme="majorBidi" w:eastAsiaTheme="majorEastAsia" w:hAnsiTheme="majorHAnsi"/>
-      <w:b/>
-      <w:bCs/>
-      <w:color w:themeColor="accent1" w:themeShade="B5" w:val="345A8A"/>
-      <w:sz w:val="36"/>
-      <w:szCs w:val="36"/>
-    </w:rPr>
-  </w:style>
-  <w:style w:styleId="Subtitle" w:type="paragraph">
-    <w:name w:val="Subtitle"/>
-    <w:basedOn w:val="Title"/>
-    <w:next w:val="BodyText"/>
-    <w:qFormat/>
-    <w:pPr>
-      <w:keepNext/>
-      <w:keepLines/>
-      <w:spacing w:after="240" w:before="240"/>
-      <w:jc w:val="center"/>
-    </w:pPr>
-    <w:rPr>
-      <w:sz w:val="30"/>
-      <w:szCs w:val="30"/>
-    </w:rPr>
-  </w:style>
-  <w:style w:customStyle="1" w:styleId="Author" w:type="paragraph">
-    <w:name w:val="Author"/>
-    <w:next w:val="BodyText"/>
-    <w:qFormat/>
-    <w:pPr>
-      <w:keepNext/>
-      <w:keepLines/>
-      <w:jc w:val="center"/>
-    </w:pPr>
-  </w:style>
-  <w:style w:styleId="Date" w:type="paragraph">
-    <w:name w:val="Date"/>
-    <w:next w:val="BodyText"/>
-    <w:qFormat/>
-    <w:pPr>
-      <w:keepNext/>
-      <w:keepLines/>
-      <w:jc w:val="center"/>
-    </w:pPr>
-  </w:style>
-  <w:style w:customStyle="1" w:styleId="Abstract" w:type="paragraph">
-    <w:name w:val="Abstract"/>
-    <w:basedOn w:val="Normal"/>
-    <w:next w:val="BodyText"/>
-    <w:qFormat/>
-    <w:pPr>
-      <w:keepNext/>
-      <w:keepLines/>
-      <w:spacing w:after="300" w:before="300"/>
-    </w:pPr>
-    <w:rPr>
-      <w:sz w:val="20"/>
-      <w:szCs w:val="20"/>
-    </w:rPr>
-  </w:style>
-  <w:style w:styleId="Bibliography" w:type="paragraph">
-    <w:name w:val="Bibliography"/>
-    <w:basedOn w:val="Normal"/>
-    <w:next w:val="Bibliography"/>
-    <w:qFormat/>
-    <w:pPr/>
-    <w:rPr/>
+    <w:rPr>
+      <w:rFonts w:ascii="Times New Roman" w:hAnsi="Times New Roman"/>
+    </w:rPr>
   </w:style>
   <w:style w:styleId="Heading1" w:type="paragraph">
-    <w:name w:val="Heading 1"/>
+    <w:name w:val="heading 1"/>
     <w:basedOn w:val="Normal"/>
     <w:next w:val="BodyText"/>
     <w:uiPriority w:val="9"/>
     <w:qFormat/>
+    <w:rsid w:val="00CA66A9"/>
     <w:pPr>
       <w:keepNext/>
       <w:keepLines/>
-      <w:spacing w:after="0" w:before="480"/>
+      <w:spacing w:before="480"/>
+      <w:jc w:val="center"/>
       <w:outlineLvl w:val="0"/>
     </w:pPr>
     <w:rPr>
-      <w:rFonts w:asciiTheme="majorHAnsi" w:cstheme="majorBidi" w:eastAsiaTheme="majorEastAsia" w:hAnsiTheme="majorHAnsi"/>
+      <w:rFonts w:cstheme="majorBidi" w:eastAsiaTheme="majorEastAsia"/>
       <w:b/>
       <w:bCs/>
-      <w:color w:themeColor="accent1" w:val="4F81BD"/>
-      <w:sz w:val="32"/>
+      <w:color w:themeColor="text1" w:val="000000"/>
       <w:szCs w:val="32"/>
     </w:rPr>
   </w:style>
   <w:style w:styleId="Heading2" w:type="paragraph">
-    <w:name w:val="Heading 2"/>
+    <w:name w:val="heading 2"/>
+    <w:basedOn w:val="Normal"/>
+    <w:next w:val="BodyText"/>
+    <w:uiPriority w:val="9"/>
+    <w:unhideWhenUsed/>
+    <w:qFormat/>
+    <w:rsid w:val="004B30E0"/>
+    <w:pPr>
+      <w:keepNext/>
+      <w:keepLines/>
+      <w:spacing w:before="240"/>
+      <w:outlineLvl w:val="1"/>
+    </w:pPr>
+    <w:rPr>
+      <w:rFonts w:cstheme="majorBidi" w:eastAsiaTheme="majorEastAsia"/>
+      <w:b/>
+      <w:bCs/>
+      <w:szCs w:val="28"/>
+    </w:rPr>
+  </w:style>
+  <w:style w:styleId="Heading3" w:type="paragraph">
+    <w:name w:val="heading 3"/>
+    <w:basedOn w:val="Normal"/>
+    <w:next w:val="BodyText"/>
+    <w:uiPriority w:val="9"/>
+    <w:unhideWhenUsed/>
+    <w:qFormat/>
+    <w:rsid w:val="004B30E0"/>
+    <w:pPr>
+      <w:keepNext/>
+      <w:keepLines/>
+      <w:outlineLvl w:val="2"/>
+    </w:pPr>
+    <w:rPr>
+      <w:rFonts w:cstheme="majorBidi" w:eastAsiaTheme="majorEastAsia"/>
+      <w:b/>
+      <w:bCs/>
+      <w:i/>
+    </w:rPr>
+  </w:style>
+  <w:style w:styleId="Heading4" w:type="paragraph">
+    <w:name w:val="heading 4"/>
+    <w:basedOn w:val="Normal"/>
+    <w:next w:val="BodyText"/>
+    <w:uiPriority w:val="9"/>
+    <w:unhideWhenUsed/>
+    <w:qFormat/>
+    <w:rsid w:val="004B30E0"/>
+    <w:pPr>
+      <w:keepNext/>
+      <w:keepLines/>
+      <w:ind w:left="720"/>
+      <w:outlineLvl w:val="3"/>
+    </w:pPr>
+    <w:rPr>
+      <w:rFonts w:cstheme="majorBidi" w:eastAsiaTheme="majorEastAsia"/>
+      <w:b/>
+      <w:bCs/>
+    </w:rPr>
+  </w:style>
+  <w:style w:styleId="Heading5" w:type="paragraph">
+    <w:name w:val="heading 5"/>
+    <w:basedOn w:val="Normal"/>
+    <w:next w:val="BodyText"/>
+    <w:uiPriority w:val="9"/>
+    <w:unhideWhenUsed/>
+    <w:qFormat/>
+    <w:rsid w:val="004B30E0"/>
+    <w:pPr>
+      <w:keepNext/>
+      <w:keepLines/>
+      <w:ind w:left="720"/>
+      <w:outlineLvl w:val="4"/>
+    </w:pPr>
+    <w:rPr>
+      <w:rFonts w:cstheme="majorBidi" w:eastAsiaTheme="majorEastAsia"/>
+      <w:b/>
+      <w:i/>
+      <w:iCs/>
+    </w:rPr>
+  </w:style>
+  <w:style w:styleId="Heading6" w:type="paragraph">
+    <w:name w:val="heading 6"/>
     <w:basedOn w:val="Normal"/>
     <w:next w:val="BodyText"/>
     <w:uiPriority w:val="9"/>
@@ -1211,20 +2567,16 @@
     <w:pPr>
       <w:keepNext/>
       <w:keepLines/>
-      <w:spacing w:after="0" w:before="200"/>
-      <w:outlineLvl w:val="1"/>
+      <w:spacing w:before="200"/>
+      <w:outlineLvl w:val="5"/>
     </w:pPr>
     <w:rPr>
       <w:rFonts w:asciiTheme="majorHAnsi" w:cstheme="majorBidi" w:eastAsiaTheme="majorEastAsia" w:hAnsiTheme="majorHAnsi"/>
-      <w:b/>
-      <w:bCs/>
       <w:color w:themeColor="accent1" w:val="4F81BD"/>
-      <w:sz w:val="28"/>
-      <w:szCs w:val="28"/>
-    </w:rPr>
-  </w:style>
-  <w:style w:styleId="Heading3" w:type="paragraph">
-    <w:name w:val="Heading 3"/>
+    </w:rPr>
+  </w:style>
+  <w:style w:styleId="Heading7" w:type="paragraph">
+    <w:name w:val="heading 7"/>
     <w:basedOn w:val="Normal"/>
     <w:next w:val="BodyText"/>
     <w:uiPriority w:val="9"/>
@@ -1233,20 +2585,16 @@
     <w:pPr>
       <w:keepNext/>
       <w:keepLines/>
-      <w:spacing w:after="0" w:before="200"/>
-      <w:outlineLvl w:val="2"/>
+      <w:spacing w:before="200"/>
+      <w:outlineLvl w:val="6"/>
     </w:pPr>
     <w:rPr>
       <w:rFonts w:asciiTheme="majorHAnsi" w:cstheme="majorBidi" w:eastAsiaTheme="majorEastAsia" w:hAnsiTheme="majorHAnsi"/>
-      <w:b/>
-      <w:bCs/>
       <w:color w:themeColor="accent1" w:val="4F81BD"/>
-      <w:sz w:val="24"/>
-      <w:szCs w:val="24"/>
-    </w:rPr>
-  </w:style>
-  <w:style w:styleId="Heading4" w:type="paragraph">
-    <w:name w:val="Heading 4"/>
+    </w:rPr>
+  </w:style>
+  <w:style w:styleId="Heading8" w:type="paragraph">
+    <w:name w:val="heading 8"/>
     <w:basedOn w:val="Normal"/>
     <w:next w:val="BodyText"/>
     <w:uiPriority w:val="9"/>
@@ -1255,20 +2603,16 @@
     <w:pPr>
       <w:keepNext/>
       <w:keepLines/>
-      <w:spacing w:after="0" w:before="200"/>
-      <w:outlineLvl w:val="3"/>
+      <w:spacing w:before="200"/>
+      <w:outlineLvl w:val="7"/>
     </w:pPr>
     <w:rPr>
       <w:rFonts w:asciiTheme="majorHAnsi" w:cstheme="majorBidi" w:eastAsiaTheme="majorEastAsia" w:hAnsiTheme="majorHAnsi"/>
-      <w:i/>
-      <w:bCs/>
       <w:color w:themeColor="accent1" w:val="4F81BD"/>
-      <w:sz w:val="24"/>
-      <w:szCs w:val="24"/>
-    </w:rPr>
-  </w:style>
-  <w:style w:styleId="Heading5" w:type="paragraph">
-    <w:name w:val="Heading 5"/>
+    </w:rPr>
+  </w:style>
+  <w:style w:styleId="Heading9" w:type="paragraph">
+    <w:name w:val="heading 9"/>
     <w:basedOn w:val="Normal"/>
     <w:next w:val="BodyText"/>
     <w:uiPriority w:val="9"/>
@@ -1277,96 +2621,148 @@
     <w:pPr>
       <w:keepNext/>
       <w:keepLines/>
-      <w:spacing w:after="0" w:before="200"/>
-      <w:outlineLvl w:val="4"/>
+      <w:spacing w:before="200"/>
+      <w:outlineLvl w:val="8"/>
     </w:pPr>
     <w:rPr>
       <w:rFonts w:asciiTheme="majorHAnsi" w:cstheme="majorBidi" w:eastAsiaTheme="majorEastAsia" w:hAnsiTheme="majorHAnsi"/>
-      <w:iCs/>
       <w:color w:themeColor="accent1" w:val="4F81BD"/>
-      <w:sz w:val="24"/>
-      <w:szCs w:val="24"/>
-    </w:rPr>
-  </w:style>
-  <w:style w:styleId="Heading6" w:type="paragraph">
-    <w:name w:val="Heading 6"/>
+    </w:rPr>
+  </w:style>
+  <w:style w:default="1" w:styleId="DefaultParagraphFont" w:type="character">
+    <w:name w:val="Default Paragraph Font"/>
+    <w:uiPriority w:val="1"/>
+    <w:semiHidden/>
+    <w:unhideWhenUsed/>
+  </w:style>
+  <w:style w:default="1" w:styleId="TableNormal" w:type="table">
+    <w:name w:val="Normal Table"/>
+    <w:uiPriority w:val="99"/>
+    <w:semiHidden/>
+    <w:unhideWhenUsed/>
+    <w:tblPr>
+      <w:tblInd w:type="dxa" w:w="0"/>
+      <w:tblCellMar>
+        <w:top w:type="dxa" w:w="0"/>
+        <w:left w:type="dxa" w:w="108"/>
+        <w:bottom w:type="dxa" w:w="0"/>
+        <w:right w:type="dxa" w:w="108"/>
+      </w:tblCellMar>
+    </w:tblPr>
+  </w:style>
+  <w:style w:default="1" w:styleId="NoList" w:type="numbering">
+    <w:name w:val="No List"/>
+    <w:uiPriority w:val="99"/>
+    <w:semiHidden/>
+    <w:unhideWhenUsed/>
+  </w:style>
+  <w:style w:styleId="BodyText" w:type="paragraph">
+    <w:name w:val="Body Text"/>
+    <w:basedOn w:val="Normal"/>
+    <w:link w:val="BodyTextChar"/>
+    <w:qFormat/>
+    <w:pPr>
+      <w:spacing w:after="180" w:before="180"/>
+    </w:pPr>
+  </w:style>
+  <w:style w:customStyle="1" w:styleId="FirstParagraph" w:type="paragraph">
+    <w:name w:val="First Paragraph"/>
+    <w:basedOn w:val="BodyText"/>
+    <w:next w:val="BodyText"/>
+    <w:qFormat/>
+  </w:style>
+  <w:style w:customStyle="1" w:styleId="Compact" w:type="paragraph">
+    <w:name w:val="Compact"/>
+    <w:basedOn w:val="BodyText"/>
+    <w:qFormat/>
+    <w:pPr>
+      <w:spacing w:after="36" w:before="36"/>
+    </w:pPr>
+  </w:style>
+  <w:style w:styleId="Title" w:type="paragraph">
+    <w:name w:val="Title"/>
     <w:basedOn w:val="Normal"/>
     <w:next w:val="BodyText"/>
-    <w:uiPriority w:val="9"/>
-    <w:unhideWhenUsed/>
     <w:qFormat/>
+    <w:rsid w:val="00CA66A9"/>
     <w:pPr>
       <w:keepNext/>
       <w:keepLines/>
-      <w:spacing w:after="0" w:before="200"/>
-      <w:outlineLvl w:val="5"/>
+      <w:jc w:val="center"/>
     </w:pPr>
     <w:rPr>
-      <w:rFonts w:asciiTheme="majorHAnsi" w:cstheme="majorBidi" w:eastAsiaTheme="majorEastAsia" w:hAnsiTheme="majorHAnsi"/>
-      <w:color w:themeColor="accent1" w:val="4F81BD"/>
-      <w:sz w:val="24"/>
-      <w:szCs w:val="24"/>
-    </w:rPr>
-  </w:style>
-  <w:style w:styleId="Heading7" w:type="paragraph">
-    <w:name w:val="Heading 7"/>
-    <w:basedOn w:val="Normal"/>
+      <w:rFonts w:cstheme="majorBidi" w:eastAsiaTheme="majorEastAsia"/>
+      <w:b/>
+      <w:bCs/>
+      <w:color w:themeColor="text1" w:val="000000"/>
+      <w:szCs w:val="36"/>
+    </w:rPr>
+  </w:style>
+  <w:style w:styleId="Subtitle" w:type="paragraph">
+    <w:name w:val="Subtitle"/>
+    <w:basedOn w:val="Title"/>
     <w:next w:val="BodyText"/>
-    <w:uiPriority w:val="9"/>
-    <w:unhideWhenUsed/>
     <w:qFormat/>
+    <w:rsid w:val="00CA66A9"/>
+    <w:rPr>
+      <w:szCs w:val="30"/>
+    </w:rPr>
+  </w:style>
+  <w:style w:customStyle="1" w:styleId="Author" w:type="paragraph">
+    <w:name w:val="Author"/>
+    <w:next w:val="BodyText"/>
+    <w:qFormat/>
+    <w:rsid w:val="00CA66A9"/>
     <w:pPr>
       <w:keepNext/>
       <w:keepLines/>
-      <w:spacing w:after="0" w:before="200"/>
-      <w:outlineLvl w:val="6"/>
+      <w:spacing w:after="0" w:line="432" w:lineRule="auto"/>
+      <w:jc w:val="center"/>
     </w:pPr>
     <w:rPr>
-      <w:rFonts w:asciiTheme="majorHAnsi" w:cstheme="majorBidi" w:eastAsiaTheme="majorEastAsia" w:hAnsiTheme="majorHAnsi"/>
-      <w:color w:themeColor="accent1" w:val="4F81BD"/>
-      <w:sz w:val="24"/>
-      <w:szCs w:val="24"/>
-    </w:rPr>
-  </w:style>
-  <w:style w:styleId="Heading8" w:type="paragraph">
-    <w:name w:val="Heading 8"/>
-    <w:basedOn w:val="Normal"/>
+      <w:rFonts w:ascii="Times New Roman" w:hAnsi="Times New Roman"/>
+    </w:rPr>
+  </w:style>
+  <w:style w:styleId="Date" w:type="paragraph">
+    <w:name w:val="Date"/>
     <w:next w:val="BodyText"/>
-    <w:uiPriority w:val="9"/>
-    <w:unhideWhenUsed/>
     <w:qFormat/>
+    <w:rsid w:val="00CA66A9"/>
     <w:pPr>
       <w:keepNext/>
       <w:keepLines/>
-      <w:spacing w:after="0" w:before="200"/>
-      <w:outlineLvl w:val="7"/>
+      <w:spacing w:after="0" w:line="432" w:lineRule="auto"/>
+      <w:jc w:val="center"/>
     </w:pPr>
     <w:rPr>
-      <w:rFonts w:asciiTheme="majorHAnsi" w:cstheme="majorBidi" w:eastAsiaTheme="majorEastAsia" w:hAnsiTheme="majorHAnsi"/>
-      <w:color w:themeColor="accent1" w:val="4F81BD"/>
-      <w:sz w:val="24"/>
-      <w:szCs w:val="24"/>
-    </w:rPr>
-  </w:style>
-  <w:style w:styleId="Heading9" w:type="paragraph">
-    <w:name w:val="Heading 9"/>
+      <w:rFonts w:ascii="Times New Roman" w:hAnsi="Times New Roman"/>
+    </w:rPr>
+  </w:style>
+  <w:style w:customStyle="1" w:styleId="Abstract" w:type="paragraph">
+    <w:name w:val="Abstract"/>
     <w:basedOn w:val="Normal"/>
     <w:next w:val="BodyText"/>
-    <w:uiPriority w:val="9"/>
-    <w:unhideWhenUsed/>
     <w:qFormat/>
+    <w:rsid w:val="00CA66A9"/>
     <w:pPr>
       <w:keepNext/>
       <w:keepLines/>
-      <w:spacing w:after="0" w:before="200"/>
-      <w:outlineLvl w:val="8"/>
+      <w:spacing w:after="300" w:before="300"/>
+      <w:ind w:left="720" w:right="720"/>
     </w:pPr>
     <w:rPr>
-      <w:rFonts w:asciiTheme="majorHAnsi" w:cstheme="majorBidi" w:eastAsiaTheme="majorEastAsia" w:hAnsiTheme="majorHAnsi"/>
-      <w:color w:themeColor="accent1" w:val="4F81BD"/>
-      <w:sz w:val="24"/>
-      <w:szCs w:val="24"/>
-    </w:rPr>
+      <w:sz w:val="20"/>
+      <w:szCs w:val="20"/>
+    </w:rPr>
+  </w:style>
+  <w:style w:styleId="Bibliography" w:type="paragraph">
+    <w:name w:val="Bibliography"/>
+    <w:basedOn w:val="Normal"/>
+    <w:qFormat/>
+    <w:rsid w:val="004B30E0"/>
+    <w:pPr>
+      <w:ind w:hanging="720" w:left="720"/>
+    </w:pPr>
   </w:style>
   <w:style w:styleId="BlockText" w:type="paragraph">
     <w:name w:val="Block Text"/>
@@ -1377,25 +2773,18 @@
     <w:qFormat/>
     <w:pPr>
       <w:spacing w:after="100" w:before="100"/>
-      <w:ind w:firstLine="0" w:left="480" w:right="480"/>
+      <w:ind w:left="480" w:right="480"/>
     </w:pPr>
   </w:style>
   <w:style w:styleId="FootnoteText" w:type="paragraph">
-    <w:name w:val="Footnote Text"/>
+    <w:name w:val="footnote text"/>
     <w:basedOn w:val="Normal"/>
-    <w:next w:val="FootnoteText"/>
     <w:uiPriority w:val="9"/>
     <w:unhideWhenUsed/>
     <w:qFormat/>
   </w:style>
-  <w:style w:default="1" w:styleId="DefaultParagraphFont" w:type="character">
-    <w:name w:val="Default Paragraph Font"/>
-    <w:semiHidden/>
-    <w:unhideWhenUsed/>
-  </w:style>
-  <w:style w:default="1" w:styleId="Table" w:type="table">
+  <w:style w:customStyle="1" w:styleId="Table" w:type="table">
     <w:name w:val="Table"/>
-    <w:basedOn w:val="TableNormal"/>
     <w:semiHidden/>
     <w:unhideWhenUsed/>
     <w:qFormat/>
@@ -1411,16 +2800,15 @@
     <w:tblStylePr w:type="firstRow">
       <w:tblPr>
         <w:jc w:val="left"/>
-        <w:tblInd w:type="dxa" w:w="0"/>
       </w:tblPr>
       <w:trPr>
         <w:jc w:val="left"/>
       </w:trPr>
       <w:tcPr>
+        <w:tcBorders>
+          <w:bottom w:color="auto" w:space="0" w:sz="0" w:val="single"/>
+        </w:tcBorders>
         <w:vAlign w:val="bottom"/>
-        <w:tcBorders>
-          <w:bottom w:val="single"/>
-        </w:tcBorders>
       </w:tcPr>
     </w:tblStylePr>
   </w:style>
@@ -1431,7 +2819,6 @@
     <w:pPr>
       <w:keepNext/>
       <w:keepLines/>
-      <w:spacing w:after="0"/>
     </w:pPr>
     <w:rPr>
       <w:b/>
@@ -1442,11 +2829,11 @@
     <w:basedOn w:val="Normal"/>
   </w:style>
   <w:style w:styleId="Caption" w:type="paragraph">
-    <w:name w:val="Caption"/>
+    <w:name w:val="caption"/>
     <w:basedOn w:val="Normal"/>
-    <w:link w:val="BodyTextChar"/>
+    <w:link w:val="CaptionChar"/>
     <w:pPr>
-      <w:spacing w:after="120" w:before="0"/>
+      <w:spacing w:after="120"/>
     </w:pPr>
     <w:rPr>
       <w:i/>
@@ -1474,14 +2861,15 @@
       <w:keepNext/>
     </w:pPr>
   </w:style>
-  <w:style w:customStyle="1" w:styleId="BodyTextChar" w:type="character">
-    <w:name w:val="Body Text Char"/>
+  <w:style w:customStyle="1" w:styleId="CaptionChar" w:type="character">
+    <w:name w:val="Caption Char"/>
     <w:basedOn w:val="DefaultParagraphFont"/>
-    <w:link w:val="BodyText"/>
+    <w:link w:val="Caption"/>
   </w:style>
   <w:style w:customStyle="1" w:styleId="VerbatimChar" w:type="character">
     <w:name w:val="Verbatim Char"/>
-    <w:basedOn w:val="BodyTextChar"/>
+    <w:basedOn w:val="CaptionChar"/>
+    <w:link w:val="SourceCode"/>
     <w:rPr>
       <w:rFonts w:ascii="Consolas" w:hAnsi="Consolas"/>
       <w:sz w:val="22"/>
@@ -1489,20 +2877,21 @@
   </w:style>
   <w:style w:customStyle="1" w:styleId="SectionNumber" w:type="character">
     <w:name w:val="Section Number"/>
-    <w:basedOn w:val="BodyTextChar"/>
+    <w:basedOn w:val="CaptionChar"/>
   </w:style>
   <w:style w:styleId="FootnoteReference" w:type="character">
-    <w:name w:val="Footnote Reference"/>
-    <w:basedOn w:val="BodyTextChar"/>
+    <w:name w:val="footnote reference"/>
+    <w:basedOn w:val="CaptionChar"/>
     <w:rPr>
       <w:vertAlign w:val="superscript"/>
     </w:rPr>
   </w:style>
   <w:style w:styleId="Hyperlink" w:type="character">
     <w:name w:val="Hyperlink"/>
-    <w:basedOn w:val="BodyTextChar"/>
-    <w:rPr>
-      <w:color w:themeColor="accent1" w:val="4F81BD"/>
+    <w:basedOn w:val="CaptionChar"/>
+    <w:rsid w:val="004B30E0"/>
+    <w:rPr>
+      <w:color w:val="auto"/>
     </w:rPr>
   </w:style>
   <w:style w:styleId="TOCHeading" w:type="paragraph">
@@ -1517,133 +2906,168 @@
       <w:outlineLvl w:val="9"/>
     </w:pPr>
     <w:rPr>
-      <w:rFonts w:asciiTheme="majorHAnsi" w:cstheme="majorBidi" w:eastAsiaTheme="majorEastAsia" w:hAnsiTheme="majorHAnsi"/>
+      <w:rFonts w:asciiTheme="majorHAnsi" w:hAnsiTheme="majorHAnsi"/>
       <w:b w:val="0"/>
       <w:bCs w:val="0"/>
       <w:color w:themeColor="accent1" w:themeShade="BF" w:val="365F91"/>
     </w:rPr>
   </w:style>
-  <w:style w:type="paragraph" w:customStyle="1" w:styleId="SourceCode">
+  <w:style w:customStyle="1" w:styleId="BodyTextChar" w:type="character">
+    <w:name w:val="Body Text Char"/>
+    <w:basedOn w:val="DefaultParagraphFont"/>
+    <w:link w:val="BodyText"/>
+    <w:rsid w:val="00CA66A9"/>
+  </w:style>
+  <w:style w:customStyle="1" w:styleId="SourceCode" w:type="paragraph">
     <w:name w:val="Source Code"/>
     <w:basedOn w:val="Normal"/>
     <w:link w:val="VerbatimChar"/>
+    <w:rsid w:val="00122113"/>
     <w:pPr>
-      <w:wordWrap w:val="off"/>
-      <w:shd w:val="clear" w:fill="f8f8f8"/>
+      <w:widowControl w:val="0"/>
+      <w:shd w:color="auto" w:fill="F8F8F8" w:val="clear"/>
+      <w:wordWrap w:val="0"/>
+      <w:spacing w:after="480" w:before="240" w:line="240" w:lineRule="auto"/>
+      <w:contextualSpacing/>
     </w:pPr>
+    <w:rPr>
+      <w:rFonts w:ascii="Consolas" w:hAnsi="Consolas"/>
+      <w:sz w:val="22"/>
+    </w:rPr>
+  </w:style>
+  <w:style w:customStyle="1" w:styleId="FunctionTok" w:type="character">
+    <w:name w:val="FunctionTok"/>
+    <w:basedOn w:val="VerbatimChar"/>
+    <w:rsid w:val="00122113"/>
+    <w:rPr>
+      <w:rFonts w:ascii="Consolas" w:hAnsi="Consolas"/>
+      <w:i/>
+      <w:color w:val="000000"/>
+      <w:sz w:val="22"/>
+      <w:shd w:color="auto" w:fill="F8F8F8" w:val="clear"/>
+    </w:rPr>
+  </w:style>
+  <w:style w:customStyle="1" w:styleId="NormalTok" w:type="character">
+    <w:name w:val="NormalTok"/>
+    <w:basedOn w:val="VerbatimChar"/>
+    <w:rsid w:val="00122113"/>
+    <w:rPr>
+      <w:rFonts w:ascii="Consolas" w:hAnsi="Consolas"/>
+      <w:i/>
+      <w:sz w:val="22"/>
+      <w:shd w:color="auto" w:fill="F8F8F8" w:val="clear"/>
+    </w:rPr>
   </w:style>
   <w:style w:type="character" w:customStyle="1" w:styleId="KeywordTok">
     <w:name w:val="KeywordTok"/>
     <w:basedOn w:val="VerbatimChar"/>
     <w:rPr>
-      <w:color w:val="204a87"/>
-      <w:shd w:val="clear" w:fill="f8f8f8"/>
-      <w:b/>
+      <w:color w:val="003b4f"/>
+      <w:shd w:val="clear" w:fill="f1f3f5"/>
     </w:rPr>
   </w:style>
   <w:style w:type="character" w:customStyle="1" w:styleId="DataTypeTok">
     <w:name w:val="DataTypeTok"/>
     <w:basedOn w:val="VerbatimChar"/>
     <w:rPr>
-      <w:color w:val="204a87"/>
-      <w:shd w:val="clear" w:fill="f8f8f8"/>
+      <w:color w:val="ad0000"/>
+      <w:shd w:val="clear" w:fill="f1f3f5"/>
     </w:rPr>
   </w:style>
   <w:style w:type="character" w:customStyle="1" w:styleId="DecValTok">
     <w:name w:val="DecValTok"/>
     <w:basedOn w:val="VerbatimChar"/>
     <w:rPr>
-      <w:color w:val="0000cf"/>
-      <w:shd w:val="clear" w:fill="f8f8f8"/>
+      <w:color w:val="ad0000"/>
+      <w:shd w:val="clear" w:fill="f1f3f5"/>
     </w:rPr>
   </w:style>
   <w:style w:type="character" w:customStyle="1" w:styleId="BaseNTok">
     <w:name w:val="BaseNTok"/>
     <w:basedOn w:val="VerbatimChar"/>
     <w:rPr>
-      <w:color w:val="0000cf"/>
-      <w:shd w:val="clear" w:fill="f8f8f8"/>
+      <w:color w:val="ad0000"/>
+      <w:shd w:val="clear" w:fill="f1f3f5"/>
     </w:rPr>
   </w:style>
   <w:style w:type="character" w:customStyle="1" w:styleId="FloatTok">
     <w:name w:val="FloatTok"/>
     <w:basedOn w:val="VerbatimChar"/>
     <w:rPr>
-      <w:color w:val="0000cf"/>
-      <w:shd w:val="clear" w:fill="f8f8f8"/>
+      <w:color w:val="ad0000"/>
+      <w:shd w:val="clear" w:fill="f1f3f5"/>
     </w:rPr>
   </w:style>
   <w:style w:type="character" w:customStyle="1" w:styleId="ConstantTok">
     <w:name w:val="ConstantTok"/>
     <w:basedOn w:val="VerbatimChar"/>
     <w:rPr>
-      <w:color w:val="000000"/>
-      <w:shd w:val="clear" w:fill="f8f8f8"/>
+      <w:color w:val="8f5902"/>
+      <w:shd w:val="clear" w:fill="f1f3f5"/>
     </w:rPr>
   </w:style>
   <w:style w:type="character" w:customStyle="1" w:styleId="CharTok">
     <w:name w:val="CharTok"/>
     <w:basedOn w:val="VerbatimChar"/>
     <w:rPr>
-      <w:color w:val="4e9a06"/>
-      <w:shd w:val="clear" w:fill="f8f8f8"/>
+      <w:color w:val="20794d"/>
+      <w:shd w:val="clear" w:fill="f1f3f5"/>
     </w:rPr>
   </w:style>
   <w:style w:type="character" w:customStyle="1" w:styleId="SpecialCharTok">
     <w:name w:val="SpecialCharTok"/>
     <w:basedOn w:val="VerbatimChar"/>
     <w:rPr>
-      <w:color w:val="000000"/>
-      <w:shd w:val="clear" w:fill="f8f8f8"/>
+      <w:color w:val="5e5e5e"/>
+      <w:shd w:val="clear" w:fill="f1f3f5"/>
     </w:rPr>
   </w:style>
   <w:style w:type="character" w:customStyle="1" w:styleId="StringTok">
     <w:name w:val="StringTok"/>
     <w:basedOn w:val="VerbatimChar"/>
     <w:rPr>
-      <w:color w:val="4e9a06"/>
-      <w:shd w:val="clear" w:fill="f8f8f8"/>
+      <w:color w:val="20794d"/>
+      <w:shd w:val="clear" w:fill="f1f3f5"/>
     </w:rPr>
   </w:style>
   <w:style w:type="character" w:customStyle="1" w:styleId="VerbatimStringTok">
     <w:name w:val="VerbatimStringTok"/>
     <w:basedOn w:val="VerbatimChar"/>
     <w:rPr>
-      <w:color w:val="4e9a06"/>
-      <w:shd w:val="clear" w:fill="f8f8f8"/>
+      <w:color w:val="20794d"/>
+      <w:shd w:val="clear" w:fill="f1f3f5"/>
     </w:rPr>
   </w:style>
   <w:style w:type="character" w:customStyle="1" w:styleId="SpecialStringTok">
     <w:name w:val="SpecialStringTok"/>
     <w:basedOn w:val="VerbatimChar"/>
     <w:rPr>
-      <w:color w:val="4e9a06"/>
-      <w:shd w:val="clear" w:fill="f8f8f8"/>
+      <w:color w:val="20794d"/>
+      <w:shd w:val="clear" w:fill="f1f3f5"/>
     </w:rPr>
   </w:style>
   <w:style w:type="character" w:customStyle="1" w:styleId="ImportTok">
     <w:name w:val="ImportTok"/>
     <w:basedOn w:val="VerbatimChar"/>
     <w:rPr>
-      <w:shd w:val="clear" w:fill="f8f8f8"/>
+      <w:color w:val="00769e"/>
+      <w:shd w:val="clear" w:fill="f1f3f5"/>
     </w:rPr>
   </w:style>
   <w:style w:type="character" w:customStyle="1" w:styleId="CommentTok">
     <w:name w:val="CommentTok"/>
     <w:basedOn w:val="VerbatimChar"/>
     <w:rPr>
-      <w:color w:val="8f5902"/>
-      <w:shd w:val="clear" w:fill="f8f8f8"/>
-      <w:i/>
+      <w:color w:val="5e5e5e"/>
+      <w:shd w:val="clear" w:fill="f1f3f5"/>
     </w:rPr>
   </w:style>
   <w:style w:type="character" w:customStyle="1" w:styleId="DocumentationTok">
     <w:name w:val="DocumentationTok"/>
     <w:basedOn w:val="VerbatimChar"/>
     <w:rPr>
-      <w:color w:val="8f5902"/>
-      <w:shd w:val="clear" w:fill="f8f8f8"/>
-      <w:b/>
+      <w:color w:val="5e5e5e"/>
+      <w:shd w:val="clear" w:fill="f1f3f5"/>
       <w:i/>
     </w:rPr>
   </w:style>
@@ -1651,19 +3075,16 @@
     <w:name w:val="AnnotationTok"/>
     <w:basedOn w:val="VerbatimChar"/>
     <w:rPr>
-      <w:color w:val="8f5902"/>
-      <w:shd w:val="clear" w:fill="f8f8f8"/>
-      <w:b/>
-      <w:i/>
+      <w:color w:val="5e5e5e"/>
+      <w:shd w:val="clear" w:fill="f1f3f5"/>
     </w:rPr>
   </w:style>
   <w:style w:type="character" w:customStyle="1" w:styleId="CommentVarTok">
     <w:name w:val="CommentVarTok"/>
     <w:basedOn w:val="VerbatimChar"/>
     <w:rPr>
-      <w:color w:val="8f5902"/>
-      <w:shd w:val="clear" w:fill="f8f8f8"/>
-      <w:b/>
+      <w:color w:val="5e5e5e"/>
+      <w:shd w:val="clear" w:fill="f1f3f5"/>
       <w:i/>
     </w:rPr>
   </w:style>
@@ -1671,99 +3092,88 @@
     <w:name w:val="OtherTok"/>
     <w:basedOn w:val="VerbatimChar"/>
     <w:rPr>
-      <w:color w:val="8f5902"/>
-      <w:shd w:val="clear" w:fill="f8f8f8"/>
-    </w:rPr>
-  </w:style>
-  <w:style w:type="character" w:customStyle="1" w:styleId="FunctionTok">
-    <w:name w:val="FunctionTok"/>
-    <w:basedOn w:val="VerbatimChar"/>
-    <w:rPr>
-      <w:color w:val="000000"/>
-      <w:shd w:val="clear" w:fill="f8f8f8"/>
+      <w:color w:val="003b4f"/>
+      <w:shd w:val="clear" w:fill="f1f3f5"/>
     </w:rPr>
   </w:style>
   <w:style w:type="character" w:customStyle="1" w:styleId="VariableTok">
     <w:name w:val="VariableTok"/>
     <w:basedOn w:val="VerbatimChar"/>
     <w:rPr>
-      <w:color w:val="000000"/>
-      <w:shd w:val="clear" w:fill="f8f8f8"/>
+      <w:color w:val="111111"/>
+      <w:shd w:val="clear" w:fill="f1f3f5"/>
     </w:rPr>
   </w:style>
   <w:style w:type="character" w:customStyle="1" w:styleId="ControlFlowTok">
     <w:name w:val="ControlFlowTok"/>
     <w:basedOn w:val="VerbatimChar"/>
     <w:rPr>
-      <w:color w:val="204a87"/>
-      <w:shd w:val="clear" w:fill="f8f8f8"/>
-      <w:b/>
+      <w:color w:val="003b4f"/>
+      <w:shd w:val="clear" w:fill="f1f3f5"/>
     </w:rPr>
   </w:style>
   <w:style w:type="character" w:customStyle="1" w:styleId="OperatorTok">
     <w:name w:val="OperatorTok"/>
     <w:basedOn w:val="VerbatimChar"/>
     <w:rPr>
-      <w:color w:val="ce5c00"/>
-      <w:shd w:val="clear" w:fill="f8f8f8"/>
-      <w:b/>
+      <w:color w:val="5e5e5e"/>
+      <w:shd w:val="clear" w:fill="f1f3f5"/>
     </w:rPr>
   </w:style>
   <w:style w:type="character" w:customStyle="1" w:styleId="BuiltInTok">
     <w:name w:val="BuiltInTok"/>
     <w:basedOn w:val="VerbatimChar"/>
     <w:rPr>
-      <w:shd w:val="clear" w:fill="f8f8f8"/>
+      <w:color w:val="003b4f"/>
+      <w:shd w:val="clear" w:fill="f1f3f5"/>
     </w:rPr>
   </w:style>
   <w:style w:type="character" w:customStyle="1" w:styleId="ExtensionTok">
     <w:name w:val="ExtensionTok"/>
     <w:basedOn w:val="VerbatimChar"/>
     <w:rPr>
-      <w:shd w:val="clear" w:fill="f8f8f8"/>
+      <w:color w:val="003b4f"/>
+      <w:shd w:val="clear" w:fill="f1f3f5"/>
     </w:rPr>
   </w:style>
   <w:style w:type="character" w:customStyle="1" w:styleId="PreprocessorTok">
     <w:name w:val="PreprocessorTok"/>
     <w:basedOn w:val="VerbatimChar"/>
     <w:rPr>
-      <w:color w:val="8f5902"/>
-      <w:shd w:val="clear" w:fill="f8f8f8"/>
-      <w:i/>
+      <w:color w:val="ad0000"/>
+      <w:shd w:val="clear" w:fill="f1f3f5"/>
     </w:rPr>
   </w:style>
   <w:style w:type="character" w:customStyle="1" w:styleId="AttributeTok">
     <w:name w:val="AttributeTok"/>
     <w:basedOn w:val="VerbatimChar"/>
     <w:rPr>
-      <w:color w:val="c4a000"/>
-      <w:shd w:val="clear" w:fill="f8f8f8"/>
+      <w:color w:val="657422"/>
+      <w:shd w:val="clear" w:fill="f1f3f5"/>
     </w:rPr>
   </w:style>
   <w:style w:type="character" w:customStyle="1" w:styleId="RegionMarkerTok">
     <w:name w:val="RegionMarkerTok"/>
     <w:basedOn w:val="VerbatimChar"/>
     <w:rPr>
-      <w:shd w:val="clear" w:fill="f8f8f8"/>
+      <w:color w:val="003b4f"/>
+      <w:shd w:val="clear" w:fill="f1f3f5"/>
     </w:rPr>
   </w:style>
   <w:style w:type="character" w:customStyle="1" w:styleId="InformationTok">
     <w:name w:val="InformationTok"/>
     <w:basedOn w:val="VerbatimChar"/>
     <w:rPr>
-      <w:color w:val="8f5902"/>
-      <w:shd w:val="clear" w:fill="f8f8f8"/>
-      <w:b/>
-      <w:i/>
+      <w:color w:val="5e5e5e"/>
+      <w:shd w:val="clear" w:fill="f1f3f5"/>
     </w:rPr>
   </w:style>
   <w:style w:type="character" w:customStyle="1" w:styleId="WarningTok">
     <w:name w:val="WarningTok"/>
     <w:basedOn w:val="VerbatimChar"/>
     <w:rPr>
-      <w:color w:val="8f5902"/>
-      <w:shd w:val="clear" w:fill="f8f8f8"/>
-      <w:b/>
+      <w:color w:val="5e5e5e"/>
+      <w:shd w:val="clear" w:fill="f1f3f5"/>
       <w:i/>
     </w:rPr>
   </w:style>
@@ -1771,24 +3181,16 @@
     <w:name w:val="AlertTok"/>
     <w:basedOn w:val="VerbatimChar"/>
     <w:rPr>
-      <w:color w:val="ef2929"/>
-      <w:shd w:val="clear" w:fill="f8f8f8"/>
+      <w:color w:val="ad0000"/>
+      <w:shd w:val="clear" w:fill="f1f3f5"/>
     </w:rPr>
   </w:style>
   <w:style w:type="character" w:customStyle="1" w:styleId="ErrorTok">
     <w:name w:val="ErrorTok"/>
     <w:basedOn w:val="VerbatimChar"/>
     <w:rPr>
-      <w:color w:val="a40000"/>
-      <w:shd w:val="clear" w:fill="f8f8f8"/>
-      <w:b/>
-    </w:rPr>
-  </w:style>
-  <w:style w:type="character" w:customStyle="1" w:styleId="NormalTok">
-    <w:name w:val="NormalTok"/>
-    <w:basedOn w:val="VerbatimChar"/>
-    <w:rPr>
-      <w:shd w:val="clear" w:fill="f8f8f8"/>
+      <w:color w:val="ad0000"/>
+      <w:shd w:val="clear" w:fill="f1f3f5"/>
     </w:rPr>
   </w:style>
 </w:styles>

</xml_diff>